<commit_message>
Agenda mistakes fixed, project plan editted.
</commit_message>
<xml_diff>
--- a/Documents/Project_Plan_25_02.docx
+++ b/Documents/Project_Plan_25_02.docx
@@ -32,117 +32,6 @@
               <w:szCs w:val="24"/>
             </w:rPr>
           </w:pPr>
-          <w:r>
-            <w:rPr>
-              <w:rFonts w:ascii="Calibri" w:hAnsi="Calibri"/>
-              <w:noProof/>
-              <w:sz w:val="24"/>
-              <w:szCs w:val="24"/>
-              <w:lang w:eastAsia="en-US"/>
-            </w:rPr>
-            <mc:AlternateContent>
-              <mc:Choice Requires="wps">
-                <w:drawing>
-                  <wp:anchor distT="0" distB="0" distL="114300" distR="114300" simplePos="0" relativeHeight="251660288" behindDoc="0" locked="0" layoutInCell="1" allowOverlap="0" wp14:anchorId="68BBF8BF" wp14:editId="0E42A263">
-                    <wp:simplePos x="0" y="0"/>
-                    <wp:positionH relativeFrom="margin">
-                      <wp:align>center</wp:align>
-                    </wp:positionH>
-                    <wp:positionV relativeFrom="margin">
-                      <wp:align>bottom</wp:align>
-                    </wp:positionV>
-                    <wp:extent cx="3943350" cy="265176"/>
-                    <wp:effectExtent l="0" t="0" r="7620" b="0"/>
-                    <wp:wrapSquare wrapText="bothSides"/>
-                    <wp:docPr id="20" name="Text Box 20"/>
-                    <wp:cNvGraphicFramePr/>
-                    <a:graphic xmlns:a="http://schemas.openxmlformats.org/drawingml/2006/main">
-                      <a:graphicData uri="http://schemas.microsoft.com/office/word/2010/wordprocessingShape">
-                        <wps:wsp>
-                          <wps:cNvSpPr txBox="1"/>
-                          <wps:spPr>
-                            <a:xfrm>
-                              <a:off x="0" y="0"/>
-                              <a:ext cx="3943350" cy="265176"/>
-                            </a:xfrm>
-                            <a:prstGeom prst="rect">
-                              <a:avLst/>
-                            </a:prstGeom>
-                            <a:noFill/>
-                            <a:ln w="6350">
-                              <a:noFill/>
-                            </a:ln>
-                            <a:effectLst/>
-                          </wps:spPr>
-                          <wps:style>
-                            <a:lnRef idx="0">
-                              <a:schemeClr val="accent1"/>
-                            </a:lnRef>
-                            <a:fillRef idx="0">
-                              <a:schemeClr val="accent1"/>
-                            </a:fillRef>
-                            <a:effectRef idx="0">
-                              <a:schemeClr val="accent1"/>
-                            </a:effectRef>
-                            <a:fontRef idx="minor">
-                              <a:schemeClr val="dk1"/>
-                            </a:fontRef>
-                          </wps:style>
-                          <wps:txbx>
-                            <w:txbxContent>
-                              <w:p>
-                                <w:pPr>
-                                  <w:pStyle w:val="ContactInfo"/>
-                                </w:pPr>
-                                <w:r>
-                                  <w:t>Version 1.0.0</w:t>
-                                </w:r>
-                              </w:p>
-                            </w:txbxContent>
-                          </wps:txbx>
-                          <wps:bodyPr rot="0" spcFirstLastPara="0" vertOverflow="overflow" horzOverflow="overflow" vert="horz" wrap="square" lIns="0" tIns="45720" rIns="0" bIns="45720" numCol="1" spcCol="0" rtlCol="0" fromWordArt="0" anchor="t" anchorCtr="0" forceAA="0" compatLnSpc="1">
-                            <a:prstTxWarp prst="textNoShape">
-                              <a:avLst/>
-                            </a:prstTxWarp>
-                            <a:spAutoFit/>
-                          </wps:bodyPr>
-                        </wps:wsp>
-                      </a:graphicData>
-                    </a:graphic>
-                    <wp14:sizeRelH relativeFrom="margin">
-                      <wp14:pctWidth>95000</wp14:pctWidth>
-                    </wp14:sizeRelH>
-                    <wp14:sizeRelV relativeFrom="margin">
-                      <wp14:pctHeight>0</wp14:pctHeight>
-                    </wp14:sizeRelV>
-                  </wp:anchor>
-                </w:drawing>
-              </mc:Choice>
-              <mc:Fallback>
-                <w:pict>
-                  <v:shapetype w14:anchorId="68BBF8BF" id="_x0000_t202" coordsize="21600,21600" o:spt="202" path="m,l,21600r21600,l21600,xe">
-                    <v:stroke joinstyle="miter"/>
-                    <v:path gradientshapeok="t" o:connecttype="rect"/>
-                  </v:shapetype>
-                  <v:shape id="Text Box 20" o:spid="_x0000_s1026" type="#_x0000_t202" style="position:absolute;margin-left:0;margin-top:0;width:310.5pt;height:20.9pt;z-index:251660288;visibility:visible;mso-wrap-style:square;mso-width-percent:950;mso-height-percent:0;mso-wrap-distance-left:9pt;mso-wrap-distance-top:0;mso-wrap-distance-right:9pt;mso-wrap-distance-bottom:0;mso-position-horizontal:center;mso-position-horizontal-relative:margin;mso-position-vertical:bottom;mso-position-vertical-relative:margin;mso-width-percent:950;mso-height-percent:0;mso-width-relative:margin;mso-height-relative:margin;v-text-anchor:top" o:gfxdata="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" o:allowoverlap="f" filled="f" stroked="f" strokeweight=".5pt">
-                    <v:textbox style="mso-fit-shape-to-text:t" inset="0,,0">
-                      <w:txbxContent>
-                        <w:p>
-                          <w:pPr>
-                            <w:pStyle w:val="ContactInfo"/>
-                          </w:pPr>
-                          <w:r>
-                            <w:t>Version 1.0.0</w:t>
-                          </w:r>
-                        </w:p>
-                      </w:txbxContent>
-                    </v:textbox>
-                    <w10:wrap type="square" anchorx="margin" anchory="margin"/>
-                  </v:shape>
-                </w:pict>
-              </mc:Fallback>
-            </mc:AlternateContent>
-          </w:r>
           <w:r>
             <w:rPr>
               <w:rFonts w:ascii="Calibri" w:hAnsi="Calibri"/>
@@ -234,21 +123,9 @@
                                 <w:pPr>
                                   <w:pStyle w:val="Subtitle"/>
                                 </w:pPr>
-                                <w:sdt>
-                                  <w:sdtPr>
-                                    <w:alias w:val="Subtitle"/>
-                                    <w:tag w:val=""/>
-                                    <w:id w:val="235834689"/>
-                                    <w:dataBinding w:prefixMappings="xmlns:ns0='http://purl.org/dc/elements/1.1/' xmlns:ns1='http://schemas.openxmlformats.org/package/2006/metadata/core-properties' " w:xpath="/ns1:coreProperties[1]/ns0:subject[1]" w:storeItemID="{6C3C8BC8-F283-45AE-878A-BAB7291924A1}"/>
-                                    <w:text/>
-                                  </w:sdtPr>
-                                  <w:sdtEndPr/>
-                                  <w:sdtContent>
-                                    <w:r>
-                                      <w:t>Project core phase</w:t>
-                                    </w:r>
-                                  </w:sdtContent>
-                                </w:sdt>
+                                <w:r>
+                                  <w:t>Project plan</w:t>
+                                </w:r>
                               </w:p>
                             </w:txbxContent>
                           </wps:txbx>
@@ -272,7 +149,11 @@
               </mc:Choice>
               <mc:Fallback>
                 <w:pict>
-                  <v:shape w14:anchorId="2D5C7221" id="Text Box 21" o:spid="_x0000_s1027" type="#_x0000_t202" style="position:absolute;margin-left:0;margin-top:0;width:310.5pt;height:104.4pt;z-index:251661312;visibility:visible;mso-wrap-style:square;mso-width-percent:950;mso-height-percent:0;mso-top-percent:750;mso-wrap-distance-left:9pt;mso-wrap-distance-top:0;mso-wrap-distance-right:9pt;mso-wrap-distance-bottom:0;mso-position-horizontal:center;mso-position-horizontal-relative:margin;mso-position-vertical-relative:margin;mso-width-percent:950;mso-height-percent:0;mso-top-percent:750;mso-width-relative:margin;mso-height-relative:margin;v-text-anchor:top" o:gfxdata="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" o:allowoverlap="f" filled="f" stroked="f" strokeweight=".5pt">
+                  <v:shapetype w14:anchorId="2D5C7221" id="_x0000_t202" coordsize="21600,21600" o:spt="202" path="m,l,21600r21600,l21600,xe">
+                    <v:stroke joinstyle="miter"/>
+                    <v:path gradientshapeok="t" o:connecttype="rect"/>
+                  </v:shapetype>
+                  <v:shape id="Text Box 21" o:spid="_x0000_s1026" type="#_x0000_t202" style="position:absolute;margin-left:0;margin-top:0;width:310.5pt;height:104.4pt;z-index:251661312;visibility:visible;mso-wrap-style:square;mso-width-percent:950;mso-height-percent:0;mso-top-percent:750;mso-wrap-distance-left:9pt;mso-wrap-distance-top:0;mso-wrap-distance-right:9pt;mso-wrap-distance-bottom:0;mso-position-horizontal:center;mso-position-horizontal-relative:margin;mso-position-vertical-relative:margin;mso-width-percent:950;mso-height-percent:0;mso-top-percent:750;mso-width-relative:margin;mso-height-relative:margin;v-text-anchor:top" o:gfxdata="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" o:allowoverlap="f" filled="f" stroked="f" strokeweight=".5pt">
                     <v:textbox style="mso-fit-shape-to-text:t" inset="0,0,0,0">
                       <w:txbxContent>
                         <w:sdt>
@@ -299,21 +180,9 @@
                           <w:pPr>
                             <w:pStyle w:val="Subtitle"/>
                           </w:pPr>
-                          <w:sdt>
-                            <w:sdtPr>
-                              <w:alias w:val="Subtitle"/>
-                              <w:tag w:val=""/>
-                              <w:id w:val="235834689"/>
-                              <w:dataBinding w:prefixMappings="xmlns:ns0='http://purl.org/dc/elements/1.1/' xmlns:ns1='http://schemas.openxmlformats.org/package/2006/metadata/core-properties' " w:xpath="/ns1:coreProperties[1]/ns0:subject[1]" w:storeItemID="{6C3C8BC8-F283-45AE-878A-BAB7291924A1}"/>
-                              <w:text/>
-                            </w:sdtPr>
-                            <w:sdtEndPr/>
-                            <w:sdtContent>
-                              <w:r>
-                                <w:t>Project core phase</w:t>
-                              </w:r>
-                            </w:sdtContent>
-                          </w:sdt>
+                          <w:r>
+                            <w:t>Project plan</w:t>
+                          </w:r>
                         </w:p>
                       </w:txbxContent>
                     </v:textbox>
@@ -588,9 +457,620 @@
         </w:rPr>
       </w:pPr>
     </w:p>
+    <w:p>
+      <w:pPr>
+        <w:rPr>
+          <w:rFonts w:ascii="Calibri" w:hAnsi="Calibri"/>
+          <w:sz w:val="24"/>
+          <w:szCs w:val="24"/>
+        </w:rPr>
+      </w:pPr>
+    </w:p>
+    <w:p>
+      <w:pPr>
+        <w:pStyle w:val="Heading1"/>
+      </w:pPr>
+      <w:bookmarkStart w:id="5" w:name="_Toc444156227"/>
+      <w:r>
+        <w:lastRenderedPageBreak/>
+        <w:t>Group information:</w:t>
+      </w:r>
+      <w:bookmarkEnd w:id="5"/>
+    </w:p>
+    <w:p>
+      <w:pPr>
+        <w:rPr>
+          <w:rFonts w:ascii="Calibri" w:hAnsi="Calibri"/>
+          <w:sz w:val="24"/>
+          <w:szCs w:val="24"/>
+        </w:rPr>
+      </w:pPr>
+    </w:p>
+    <w:p>
+      <w:pPr>
+        <w:pStyle w:val="Heading2"/>
+      </w:pPr>
+      <w:bookmarkStart w:id="6" w:name="_Toc444156228"/>
+      <w:r>
+        <w:t>Group ‘e’</w:t>
+      </w:r>
+      <w:bookmarkEnd w:id="6"/>
+    </w:p>
+    <w:p/>
+    <w:p>
+      <w:pPr>
+        <w:rPr>
+          <w:rFonts w:ascii="Calibri" w:hAnsi="Calibri"/>
+          <w:sz w:val="24"/>
+          <w:szCs w:val="24"/>
+          <w:u w:val="single"/>
+        </w:rPr>
+      </w:pPr>
+      <w:r>
+        <w:rPr>
+          <w:rFonts w:ascii="Calibri" w:hAnsi="Calibri"/>
+          <w:sz w:val="24"/>
+          <w:szCs w:val="24"/>
+          <w:u w:val="single"/>
+        </w:rPr>
+        <w:t>Students from ei7s</w:t>
+      </w:r>
+      <w:r>
+        <w:rPr>
+          <w:rFonts w:ascii="Calibri" w:hAnsi="Calibri"/>
+          <w:sz w:val="24"/>
+          <w:szCs w:val="24"/>
+          <w:u w:val="single"/>
+        </w:rPr>
+        <w:t>1 and ei7s2</w:t>
+      </w:r>
+      <w:r>
+        <w:rPr>
+          <w:rFonts w:ascii="Calibri" w:hAnsi="Calibri"/>
+          <w:sz w:val="24"/>
+          <w:szCs w:val="24"/>
+          <w:u w:val="single"/>
+        </w:rPr>
+        <w:t>:</w:t>
+      </w:r>
+    </w:p>
+    <w:p>
+      <w:pPr>
+        <w:pStyle w:val="ListParagraph"/>
+        <w:numPr>
+          <w:ilvl w:val="0"/>
+          <w:numId w:val="14"/>
+        </w:numPr>
+        <w:rPr>
+          <w:rFonts w:ascii="Calibri" w:hAnsi="Calibri"/>
+          <w:sz w:val="24"/>
+          <w:szCs w:val="24"/>
+        </w:rPr>
+      </w:pPr>
+      <w:r>
+        <w:rPr>
+          <w:rFonts w:ascii="Calibri" w:hAnsi="Calibri"/>
+          <w:sz w:val="24"/>
+          <w:szCs w:val="24"/>
+        </w:rPr>
+        <w:t>Bilger Yahov - Project Leader - 2442450</w:t>
+      </w:r>
+      <w:r>
+        <w:rPr>
+          <w:rFonts w:ascii="Calibri" w:hAnsi="Calibri"/>
+          <w:sz w:val="24"/>
+          <w:szCs w:val="24"/>
+        </w:rPr>
+        <w:t xml:space="preserve"> - 7s1</w:t>
+      </w:r>
+    </w:p>
+    <w:p>
+      <w:pPr>
+        <w:pStyle w:val="ListParagraph"/>
+        <w:numPr>
+          <w:ilvl w:val="0"/>
+          <w:numId w:val="14"/>
+        </w:numPr>
+        <w:rPr>
+          <w:rFonts w:ascii="Calibri" w:eastAsia="Times New Roman" w:hAnsi="Calibri" w:cs="Times New Roman"/>
+          <w:color w:val="000000"/>
+          <w:lang w:eastAsia="en-US"/>
+        </w:rPr>
+      </w:pPr>
+      <w:proofErr w:type="spellStart"/>
+      <w:r>
+        <w:rPr>
+          <w:rFonts w:ascii="Calibri" w:hAnsi="Calibri"/>
+          <w:sz w:val="24"/>
+          <w:szCs w:val="24"/>
+        </w:rPr>
+        <w:t>Oleksandr</w:t>
+      </w:r>
+      <w:proofErr w:type="spellEnd"/>
+      <w:r>
+        <w:rPr>
+          <w:rFonts w:ascii="Calibri" w:hAnsi="Calibri"/>
+          <w:sz w:val="24"/>
+          <w:szCs w:val="24"/>
+        </w:rPr>
+        <w:t xml:space="preserve"> </w:t>
+      </w:r>
+      <w:proofErr w:type="spellStart"/>
+      <w:r>
+        <w:rPr>
+          <w:rFonts w:ascii="Calibri" w:hAnsi="Calibri"/>
+          <w:sz w:val="24"/>
+          <w:szCs w:val="24"/>
+        </w:rPr>
+        <w:t>Suprunenko</w:t>
+      </w:r>
+      <w:proofErr w:type="spellEnd"/>
+      <w:r>
+        <w:rPr>
+          <w:rFonts w:ascii="Calibri" w:hAnsi="Calibri"/>
+          <w:sz w:val="24"/>
+          <w:szCs w:val="24"/>
+        </w:rPr>
+        <w:t xml:space="preserve"> - Chairman - </w:t>
+      </w:r>
+      <w:r>
+        <w:rPr>
+          <w:rFonts w:ascii="Calibri" w:eastAsia="Times New Roman" w:hAnsi="Calibri" w:cs="Times New Roman"/>
+          <w:color w:val="000000"/>
+          <w:lang w:eastAsia="en-US"/>
+        </w:rPr>
+        <w:t>2524449</w:t>
+      </w:r>
+      <w:r>
+        <w:rPr>
+          <w:rFonts w:ascii="Calibri" w:eastAsia="Times New Roman" w:hAnsi="Calibri" w:cs="Times New Roman"/>
+          <w:color w:val="000000"/>
+          <w:lang w:eastAsia="en-US"/>
+        </w:rPr>
+        <w:t xml:space="preserve"> - 7s1</w:t>
+      </w:r>
+    </w:p>
+    <w:p>
+      <w:pPr>
+        <w:pStyle w:val="ListParagraph"/>
+        <w:numPr>
+          <w:ilvl w:val="0"/>
+          <w:numId w:val="14"/>
+        </w:numPr>
+        <w:rPr>
+          <w:rFonts w:ascii="Calibri" w:eastAsia="Times New Roman" w:hAnsi="Calibri" w:cs="Times New Roman"/>
+          <w:color w:val="000000"/>
+          <w:lang w:eastAsia="en-US"/>
+        </w:rPr>
+      </w:pPr>
+      <w:r>
+        <w:rPr>
+          <w:rFonts w:ascii="Calibri" w:hAnsi="Calibri"/>
+          <w:sz w:val="24"/>
+          <w:szCs w:val="24"/>
+        </w:rPr>
+        <w:t xml:space="preserve">Ilia </w:t>
+      </w:r>
+      <w:proofErr w:type="spellStart"/>
+      <w:r>
+        <w:rPr>
+          <w:rFonts w:ascii="Calibri" w:hAnsi="Calibri"/>
+          <w:sz w:val="24"/>
+          <w:szCs w:val="24"/>
+        </w:rPr>
+        <w:t>Nikushev</w:t>
+      </w:r>
+      <w:proofErr w:type="spellEnd"/>
+      <w:r>
+        <w:rPr>
+          <w:rFonts w:ascii="Calibri" w:hAnsi="Calibri"/>
+          <w:sz w:val="24"/>
+          <w:szCs w:val="24"/>
+        </w:rPr>
+        <w:t xml:space="preserve"> - Quality Manager - </w:t>
+      </w:r>
+      <w:r>
+        <w:rPr>
+          <w:rFonts w:ascii="Calibri" w:eastAsia="Times New Roman" w:hAnsi="Calibri" w:cs="Times New Roman"/>
+          <w:color w:val="000000"/>
+          <w:lang w:eastAsia="en-US"/>
+        </w:rPr>
+        <w:t>2551721</w:t>
+      </w:r>
+      <w:r>
+        <w:rPr>
+          <w:rFonts w:ascii="Calibri" w:eastAsia="Times New Roman" w:hAnsi="Calibri" w:cs="Times New Roman"/>
+          <w:color w:val="000000"/>
+          <w:lang w:eastAsia="en-US"/>
+        </w:rPr>
+        <w:t xml:space="preserve"> - 7s1</w:t>
+      </w:r>
+    </w:p>
+    <w:p>
+      <w:pPr>
+        <w:pStyle w:val="ListParagraph"/>
+        <w:numPr>
+          <w:ilvl w:val="0"/>
+          <w:numId w:val="14"/>
+        </w:numPr>
+        <w:rPr>
+          <w:rFonts w:ascii="Calibri" w:eastAsia="Times New Roman" w:hAnsi="Calibri" w:cs="Times New Roman"/>
+          <w:color w:val="000000"/>
+          <w:lang w:eastAsia="en-US"/>
+        </w:rPr>
+      </w:pPr>
+      <w:proofErr w:type="spellStart"/>
+      <w:r>
+        <w:rPr>
+          <w:rFonts w:ascii="Calibri" w:hAnsi="Calibri"/>
+          <w:sz w:val="24"/>
+          <w:szCs w:val="24"/>
+        </w:rPr>
+        <w:t>Georgi</w:t>
+      </w:r>
+      <w:proofErr w:type="spellEnd"/>
+      <w:r>
+        <w:rPr>
+          <w:rFonts w:ascii="Calibri" w:hAnsi="Calibri"/>
+          <w:sz w:val="24"/>
+          <w:szCs w:val="24"/>
+        </w:rPr>
+        <w:t xml:space="preserve"> </w:t>
+      </w:r>
+      <w:proofErr w:type="spellStart"/>
+      <w:r>
+        <w:rPr>
+          <w:rFonts w:ascii="Calibri" w:hAnsi="Calibri"/>
+          <w:sz w:val="24"/>
+          <w:szCs w:val="24"/>
+        </w:rPr>
+        <w:t>Chishirkov</w:t>
+      </w:r>
+      <w:proofErr w:type="spellEnd"/>
+      <w:r>
+        <w:rPr>
+          <w:rFonts w:ascii="Calibri" w:hAnsi="Calibri"/>
+          <w:sz w:val="24"/>
+          <w:szCs w:val="24"/>
+        </w:rPr>
+        <w:t xml:space="preserve"> - Keeping track of Agendas - </w:t>
+      </w:r>
+      <w:r>
+        <w:rPr>
+          <w:rFonts w:ascii="Calibri" w:eastAsia="Times New Roman" w:hAnsi="Calibri" w:cs="Times New Roman"/>
+          <w:color w:val="000000"/>
+          <w:lang w:eastAsia="en-US"/>
+        </w:rPr>
+        <w:t>2530090</w:t>
+      </w:r>
+      <w:r>
+        <w:rPr>
+          <w:rFonts w:ascii="Calibri" w:eastAsia="Times New Roman" w:hAnsi="Calibri" w:cs="Times New Roman"/>
+          <w:color w:val="000000"/>
+          <w:lang w:eastAsia="en-US"/>
+        </w:rPr>
+        <w:t xml:space="preserve"> - 7s1</w:t>
+      </w:r>
+    </w:p>
+    <w:p>
+      <w:pPr>
+        <w:pStyle w:val="ListParagraph"/>
+        <w:numPr>
+          <w:ilvl w:val="0"/>
+          <w:numId w:val="14"/>
+        </w:numPr>
+        <w:rPr>
+          <w:rFonts w:ascii="Calibri" w:eastAsia="Times New Roman" w:hAnsi="Calibri" w:cs="Times New Roman"/>
+          <w:color w:val="000000"/>
+          <w:lang w:eastAsia="en-US"/>
+        </w:rPr>
+      </w:pPr>
+      <w:proofErr w:type="spellStart"/>
+      <w:r>
+        <w:rPr>
+          <w:rFonts w:ascii="Calibri" w:hAnsi="Calibri"/>
+          <w:sz w:val="24"/>
+          <w:szCs w:val="24"/>
+        </w:rPr>
+        <w:t>Lyubomir</w:t>
+      </w:r>
+      <w:proofErr w:type="spellEnd"/>
+      <w:r>
+        <w:rPr>
+          <w:rFonts w:ascii="Calibri" w:hAnsi="Calibri"/>
+          <w:sz w:val="24"/>
+          <w:szCs w:val="24"/>
+        </w:rPr>
+        <w:t xml:space="preserve"> </w:t>
+      </w:r>
+      <w:proofErr w:type="spellStart"/>
+      <w:r>
+        <w:rPr>
+          <w:rFonts w:ascii="Calibri" w:hAnsi="Calibri"/>
+          <w:sz w:val="24"/>
+          <w:szCs w:val="24"/>
+        </w:rPr>
+        <w:t>Dimov</w:t>
+      </w:r>
+      <w:proofErr w:type="spellEnd"/>
+      <w:r>
+        <w:rPr>
+          <w:rFonts w:ascii="Calibri" w:hAnsi="Calibri"/>
+          <w:sz w:val="24"/>
+          <w:szCs w:val="24"/>
+        </w:rPr>
+        <w:t xml:space="preserve"> - Notes taker - </w:t>
+      </w:r>
+      <w:r>
+        <w:rPr>
+          <w:rFonts w:ascii="Calibri" w:eastAsia="Times New Roman" w:hAnsi="Calibri" w:cs="Times New Roman"/>
+          <w:color w:val="000000"/>
+          <w:lang w:eastAsia="en-US"/>
+        </w:rPr>
+        <w:t>2431424</w:t>
+      </w:r>
+      <w:r>
+        <w:rPr>
+          <w:rFonts w:ascii="Calibri" w:eastAsia="Times New Roman" w:hAnsi="Calibri" w:cs="Times New Roman"/>
+          <w:color w:val="000000"/>
+          <w:lang w:eastAsia="en-US"/>
+        </w:rPr>
+        <w:t xml:space="preserve"> - 7s2</w:t>
+      </w:r>
+    </w:p>
+    <w:p>
+      <w:pPr>
+        <w:pStyle w:val="ListParagraph"/>
+        <w:numPr>
+          <w:ilvl w:val="0"/>
+          <w:numId w:val="14"/>
+        </w:numPr>
+        <w:rPr>
+          <w:rFonts w:ascii="Calibri" w:eastAsia="Times New Roman" w:hAnsi="Calibri" w:cs="Times New Roman"/>
+          <w:color w:val="000000"/>
+          <w:lang w:eastAsia="en-US"/>
+        </w:rPr>
+      </w:pPr>
+      <w:proofErr w:type="spellStart"/>
+      <w:r>
+        <w:rPr>
+          <w:rFonts w:ascii="Calibri" w:hAnsi="Calibri"/>
+          <w:sz w:val="24"/>
+          <w:szCs w:val="24"/>
+        </w:rPr>
+        <w:t>Mengchuan</w:t>
+      </w:r>
+      <w:proofErr w:type="spellEnd"/>
+      <w:r>
+        <w:rPr>
+          <w:rFonts w:ascii="Calibri" w:hAnsi="Calibri"/>
+          <w:sz w:val="24"/>
+          <w:szCs w:val="24"/>
+        </w:rPr>
+        <w:t xml:space="preserve"> Liu - The only girl in the group </w:t>
+      </w:r>
+      <w:r>
+        <w:sym w:font="Wingdings" w:char="F04A"/>
+      </w:r>
+      <w:r>
+        <w:rPr>
+          <w:rFonts w:ascii="Calibri" w:hAnsi="Calibri"/>
+          <w:sz w:val="24"/>
+          <w:szCs w:val="24"/>
+        </w:rPr>
+        <w:t xml:space="preserve"> - </w:t>
+      </w:r>
+      <w:r>
+        <w:rPr>
+          <w:rFonts w:ascii="Calibri" w:eastAsia="Times New Roman" w:hAnsi="Calibri" w:cs="Times New Roman"/>
+          <w:color w:val="000000"/>
+          <w:lang w:eastAsia="en-US"/>
+        </w:rPr>
+        <w:t>2151655</w:t>
+      </w:r>
+      <w:r>
+        <w:rPr>
+          <w:rFonts w:ascii="Calibri" w:eastAsia="Times New Roman" w:hAnsi="Calibri" w:cs="Times New Roman"/>
+          <w:color w:val="000000"/>
+          <w:lang w:eastAsia="en-US"/>
+        </w:rPr>
+        <w:t xml:space="preserve"> - 7s1</w:t>
+      </w:r>
+    </w:p>
+    <w:p>
+      <w:pPr>
+        <w:rPr>
+          <w:rFonts w:ascii="Calibri" w:eastAsia="Times New Roman" w:hAnsi="Calibri" w:cs="Times New Roman"/>
+          <w:color w:val="000000"/>
+          <w:lang w:eastAsia="en-US"/>
+        </w:rPr>
+      </w:pPr>
+    </w:p>
+    <w:p>
+      <w:pPr>
+        <w:rPr>
+          <w:rFonts w:ascii="Calibri" w:eastAsia="Times New Roman" w:hAnsi="Calibri" w:cs="Times New Roman"/>
+          <w:color w:val="000000"/>
+          <w:lang w:eastAsia="en-US"/>
+        </w:rPr>
+      </w:pPr>
+    </w:p>
+    <w:p>
+      <w:pPr>
+        <w:rPr>
+          <w:rFonts w:ascii="Calibri" w:eastAsia="Times New Roman" w:hAnsi="Calibri" w:cs="Times New Roman"/>
+          <w:color w:val="000000"/>
+          <w:lang w:eastAsia="en-US"/>
+        </w:rPr>
+      </w:pPr>
+    </w:p>
+    <w:p>
+      <w:pPr>
+        <w:rPr>
+          <w:rFonts w:ascii="Calibri" w:eastAsia="Times New Roman" w:hAnsi="Calibri" w:cs="Times New Roman"/>
+          <w:color w:val="000000"/>
+          <w:lang w:eastAsia="en-US"/>
+        </w:rPr>
+      </w:pPr>
+    </w:p>
+    <w:p>
+      <w:pPr>
+        <w:jc w:val="right"/>
+        <w:rPr>
+          <w:rFonts w:ascii="Calibri" w:eastAsia="Times New Roman" w:hAnsi="Calibri" w:cs="Times New Roman"/>
+          <w:color w:val="000000"/>
+          <w:lang w:eastAsia="en-US"/>
+        </w:rPr>
+      </w:pPr>
+      <w:r>
+        <w:rPr>
+          <w:rFonts w:ascii="Calibri" w:eastAsia="Times New Roman" w:hAnsi="Calibri" w:cs="Times New Roman"/>
+          <w:color w:val="000000"/>
+          <w:lang w:eastAsia="en-US"/>
+        </w:rPr>
+        <w:t>Date: 25.02.2016</w:t>
+      </w:r>
+    </w:p>
+    <w:p>
+      <w:pPr>
+        <w:jc w:val="right"/>
+        <w:rPr>
+          <w:rFonts w:ascii="Calibri" w:eastAsia="Times New Roman" w:hAnsi="Calibri" w:cs="Times New Roman"/>
+          <w:color w:val="000000"/>
+          <w:lang w:eastAsia="en-US"/>
+        </w:rPr>
+      </w:pPr>
+      <w:proofErr w:type="spellStart"/>
+      <w:r>
+        <w:rPr>
+          <w:rFonts w:ascii="Calibri" w:eastAsia="Times New Roman" w:hAnsi="Calibri" w:cs="Times New Roman"/>
+          <w:color w:val="000000"/>
+          <w:lang w:eastAsia="en-US"/>
+        </w:rPr>
+        <w:t>Fontys</w:t>
+      </w:r>
+      <w:proofErr w:type="spellEnd"/>
+      <w:r>
+        <w:rPr>
+          <w:rFonts w:ascii="Calibri" w:eastAsia="Times New Roman" w:hAnsi="Calibri" w:cs="Times New Roman"/>
+          <w:color w:val="000000"/>
+          <w:lang w:eastAsia="en-US"/>
+        </w:rPr>
+        <w:t xml:space="preserve"> University of Applied Sciences</w:t>
+      </w:r>
+    </w:p>
+    <w:p>
+      <w:pPr>
+        <w:jc w:val="right"/>
+        <w:rPr>
+          <w:rFonts w:ascii="Calibri" w:eastAsia="Times New Roman" w:hAnsi="Calibri" w:cs="Times New Roman"/>
+          <w:color w:val="000000"/>
+          <w:lang w:eastAsia="en-US"/>
+        </w:rPr>
+      </w:pPr>
+      <w:r>
+        <w:rPr>
+          <w:rFonts w:ascii="Calibri" w:eastAsia="Times New Roman" w:hAnsi="Calibri" w:cs="Times New Roman"/>
+          <w:color w:val="000000"/>
+          <w:lang w:eastAsia="en-US"/>
+        </w:rPr>
+        <w:t>Eindhoven, the Netherlands</w:t>
+      </w:r>
+    </w:p>
+    <w:p>
+      <w:pPr>
+        <w:jc w:val="right"/>
+        <w:rPr>
+          <w:rFonts w:ascii="Calibri" w:eastAsia="Times New Roman" w:hAnsi="Calibri" w:cs="Times New Roman"/>
+          <w:color w:val="000000"/>
+          <w:lang w:eastAsia="en-US"/>
+        </w:rPr>
+      </w:pPr>
+    </w:p>
+    <w:p>
+      <w:pPr>
+        <w:rPr>
+          <w:rFonts w:ascii="Calibri" w:eastAsia="Times New Roman" w:hAnsi="Calibri" w:cs="Times New Roman"/>
+          <w:color w:val="000000"/>
+          <w:lang w:eastAsia="en-US"/>
+        </w:rPr>
+      </w:pPr>
+    </w:p>
+    <w:p>
+      <w:pPr>
+        <w:rPr>
+          <w:rFonts w:ascii="Calibri" w:eastAsia="Times New Roman" w:hAnsi="Calibri" w:cs="Times New Roman"/>
+          <w:color w:val="000000"/>
+          <w:lang w:eastAsia="en-US"/>
+        </w:rPr>
+      </w:pPr>
+    </w:p>
+    <w:p>
+      <w:pPr>
+        <w:rPr>
+          <w:rFonts w:ascii="Calibri" w:hAnsi="Calibri"/>
+          <w:sz w:val="24"/>
+          <w:szCs w:val="24"/>
+        </w:rPr>
+      </w:pPr>
+    </w:p>
+    <w:p>
+      <w:pPr>
+        <w:rPr>
+          <w:rFonts w:ascii="Calibri" w:hAnsi="Calibri"/>
+          <w:sz w:val="24"/>
+          <w:szCs w:val="24"/>
+        </w:rPr>
+      </w:pPr>
+    </w:p>
+    <w:p>
+      <w:pPr>
+        <w:rPr>
+          <w:rFonts w:ascii="Calibri" w:hAnsi="Calibri"/>
+          <w:sz w:val="24"/>
+          <w:szCs w:val="24"/>
+        </w:rPr>
+      </w:pPr>
+    </w:p>
+    <w:p>
+      <w:pPr>
+        <w:rPr>
+          <w:rFonts w:ascii="Calibri" w:hAnsi="Calibri"/>
+          <w:sz w:val="24"/>
+          <w:szCs w:val="24"/>
+        </w:rPr>
+      </w:pPr>
+    </w:p>
+    <w:p>
+      <w:pPr>
+        <w:rPr>
+          <w:rFonts w:ascii="Calibri" w:hAnsi="Calibri"/>
+          <w:sz w:val="24"/>
+          <w:szCs w:val="24"/>
+        </w:rPr>
+      </w:pPr>
+    </w:p>
+    <w:p>
+      <w:pPr>
+        <w:rPr>
+          <w:rFonts w:ascii="Calibri" w:hAnsi="Calibri"/>
+          <w:sz w:val="24"/>
+          <w:szCs w:val="24"/>
+        </w:rPr>
+      </w:pPr>
+    </w:p>
+    <w:p>
+      <w:pPr>
+        <w:rPr>
+          <w:rFonts w:ascii="Calibri" w:hAnsi="Calibri"/>
+          <w:sz w:val="24"/>
+          <w:szCs w:val="24"/>
+        </w:rPr>
+      </w:pPr>
+    </w:p>
     <w:sdt>
       <w:sdtPr>
-        <w:id w:val="311844859"/>
+        <w:id w:val="-423026388"/>
         <w:docPartObj>
           <w:docPartGallery w:val="Table of Contents"/>
           <w:docPartUnique/>
@@ -612,7 +1092,7 @@
             <w:pStyle w:val="TOCHeading"/>
           </w:pPr>
           <w:r>
-            <w:t>Contents</w:t>
+            <w:t>Table of Contents</w:t>
           </w:r>
         </w:p>
         <w:p>
@@ -639,8 +1119,8 @@
           <w:r>
             <w:fldChar w:fldCharType="separate"/>
           </w:r>
-          <w:bookmarkStart w:id="5" w:name="_GoBack"/>
-          <w:bookmarkEnd w:id="5"/>
+          <w:bookmarkStart w:id="7" w:name="_GoBack"/>
+          <w:bookmarkEnd w:id="7"/>
           <w:r>
             <w:rPr>
               <w:rStyle w:val="Hyperlink"/>
@@ -659,7 +1139,7 @@
             <w:rPr>
               <w:noProof/>
             </w:rPr>
-            <w:instrText>HYPERLINK \l "_Toc444155207"</w:instrText>
+            <w:instrText>HYPERLINK \l "_Toc444156227"</w:instrText>
           </w:r>
           <w:r>
             <w:rPr>
@@ -684,10 +1164,9 @@
           <w:r>
             <w:rPr>
               <w:rStyle w:val="Hyperlink"/>
-              <w:rFonts w:ascii="Calibri" w:hAnsi="Calibri"/>
               <w:noProof/>
             </w:rPr>
-            <w:t>Formal client</w:t>
+            <w:t>Group information:</w:t>
           </w:r>
           <w:r>
             <w:rPr>
@@ -708,7 +1187,7 @@
               <w:noProof/>
               <w:webHidden/>
             </w:rPr>
-            <w:instrText xml:space="preserve"> PAGEREF _Toc444155207 \h </w:instrText>
+            <w:instrText xml:space="preserve"> PAGEREF _Toc444156227 \h </w:instrText>
           </w:r>
           <w:r>
             <w:rPr>
@@ -728,7 +1207,7 @@
               <w:noProof/>
               <w:webHidden/>
             </w:rPr>
-            <w:t>2</w:t>
+            <w:t>1</w:t>
           </w:r>
           <w:r>
             <w:rPr>
@@ -747,7 +1226,7 @@
         </w:p>
         <w:p>
           <w:pPr>
-            <w:pStyle w:val="TOC1"/>
+            <w:pStyle w:val="TOC2"/>
             <w:tabs>
               <w:tab w:val="right" w:leader="dot" w:pos="8630"/>
             </w:tabs>
@@ -760,14 +1239,13 @@
               <w:lang w:eastAsia="en-US"/>
             </w:rPr>
           </w:pPr>
-          <w:hyperlink w:anchor="_Toc444155208" w:history="1">
+          <w:hyperlink w:anchor="_Toc444156228" w:history="1">
             <w:r>
               <w:rPr>
                 <w:rStyle w:val="Hyperlink"/>
-                <w:rFonts w:ascii="Calibri" w:hAnsi="Calibri"/>
-                <w:noProof/>
-              </w:rPr>
-              <w:t>Project leader</w:t>
+                <w:noProof/>
+              </w:rPr>
+              <w:t>Group ‘e’</w:t>
             </w:r>
             <w:r>
               <w:rPr>
@@ -788,7 +1266,7 @@
                 <w:noProof/>
                 <w:webHidden/>
               </w:rPr>
-              <w:instrText xml:space="preserve"> PAGEREF _Toc444155208 \h </w:instrText>
+              <w:instrText xml:space="preserve"> PAGEREF _Toc444156228 \h </w:instrText>
             </w:r>
             <w:r>
               <w:rPr>
@@ -808,7 +1286,7 @@
                 <w:noProof/>
                 <w:webHidden/>
               </w:rPr>
-              <w:t>2</w:t>
+              <w:t>1</w:t>
             </w:r>
             <w:r>
               <w:rPr>
@@ -834,14 +1312,14 @@
               <w:lang w:eastAsia="en-US"/>
             </w:rPr>
           </w:pPr>
-          <w:hyperlink w:anchor="_Toc444155209" w:history="1">
+          <w:hyperlink w:anchor="_Toc444156229" w:history="1">
             <w:r>
               <w:rPr>
                 <w:rStyle w:val="Hyperlink"/>
                 <w:rFonts w:ascii="Calibri" w:hAnsi="Calibri"/>
                 <w:noProof/>
               </w:rPr>
-              <w:t>Current situation</w:t>
+              <w:t>Formal client</w:t>
             </w:r>
             <w:r>
               <w:rPr>
@@ -862,7 +1340,7 @@
                 <w:noProof/>
                 <w:webHidden/>
               </w:rPr>
-              <w:instrText xml:space="preserve"> PAGEREF _Toc444155209 \h </w:instrText>
+              <w:instrText xml:space="preserve"> PAGEREF _Toc444156229 \h </w:instrText>
             </w:r>
             <w:r>
               <w:rPr>
@@ -882,7 +1360,7 @@
                 <w:noProof/>
                 <w:webHidden/>
               </w:rPr>
-              <w:t>2</w:t>
+              <w:t>3</w:t>
             </w:r>
             <w:r>
               <w:rPr>
@@ -908,14 +1386,14 @@
               <w:lang w:eastAsia="en-US"/>
             </w:rPr>
           </w:pPr>
-          <w:hyperlink w:anchor="_Toc444155210" w:history="1">
+          <w:hyperlink w:anchor="_Toc444156230" w:history="1">
             <w:r>
               <w:rPr>
                 <w:rStyle w:val="Hyperlink"/>
                 <w:rFonts w:ascii="Calibri" w:hAnsi="Calibri"/>
                 <w:noProof/>
               </w:rPr>
-              <w:t>Project justification</w:t>
+              <w:t>Project leader</w:t>
             </w:r>
             <w:r>
               <w:rPr>
@@ -936,7 +1414,7 @@
                 <w:noProof/>
                 <w:webHidden/>
               </w:rPr>
-              <w:instrText xml:space="preserve"> PAGEREF _Toc444155210 \h </w:instrText>
+              <w:instrText xml:space="preserve"> PAGEREF _Toc444156230 \h </w:instrText>
             </w:r>
             <w:r>
               <w:rPr>
@@ -956,7 +1434,7 @@
                 <w:noProof/>
                 <w:webHidden/>
               </w:rPr>
-              <w:t>2</w:t>
+              <w:t>3</w:t>
             </w:r>
             <w:r>
               <w:rPr>
@@ -982,14 +1460,14 @@
               <w:lang w:eastAsia="en-US"/>
             </w:rPr>
           </w:pPr>
-          <w:hyperlink w:anchor="_Toc444155211" w:history="1">
+          <w:hyperlink w:anchor="_Toc444156231" w:history="1">
             <w:r>
               <w:rPr>
                 <w:rStyle w:val="Hyperlink"/>
                 <w:rFonts w:ascii="Calibri" w:hAnsi="Calibri"/>
                 <w:noProof/>
               </w:rPr>
-              <w:t>Project Product</w:t>
+              <w:t>Current situation</w:t>
             </w:r>
             <w:r>
               <w:rPr>
@@ -1010,7 +1488,7 @@
                 <w:noProof/>
                 <w:webHidden/>
               </w:rPr>
-              <w:instrText xml:space="preserve"> PAGEREF _Toc444155211 \h </w:instrText>
+              <w:instrText xml:space="preserve"> PAGEREF _Toc444156231 \h </w:instrText>
             </w:r>
             <w:r>
               <w:rPr>
@@ -1030,7 +1508,7 @@
                 <w:noProof/>
                 <w:webHidden/>
               </w:rPr>
-              <w:t>2</w:t>
+              <w:t>3</w:t>
             </w:r>
             <w:r>
               <w:rPr>
@@ -1056,14 +1534,14 @@
               <w:lang w:eastAsia="en-US"/>
             </w:rPr>
           </w:pPr>
-          <w:hyperlink w:anchor="_Toc444155212" w:history="1">
+          <w:hyperlink w:anchor="_Toc444156232" w:history="1">
             <w:r>
               <w:rPr>
                 <w:rStyle w:val="Hyperlink"/>
                 <w:rFonts w:ascii="Calibri" w:hAnsi="Calibri"/>
                 <w:noProof/>
               </w:rPr>
-              <w:t>Deliverables</w:t>
+              <w:t>Project justification</w:t>
             </w:r>
             <w:r>
               <w:rPr>
@@ -1084,7 +1562,7 @@
                 <w:noProof/>
                 <w:webHidden/>
               </w:rPr>
-              <w:instrText xml:space="preserve"> PAGEREF _Toc444155212 \h </w:instrText>
+              <w:instrText xml:space="preserve"> PAGEREF _Toc444156232 \h </w:instrText>
             </w:r>
             <w:r>
               <w:rPr>
@@ -1130,14 +1608,14 @@
               <w:lang w:eastAsia="en-US"/>
             </w:rPr>
           </w:pPr>
-          <w:hyperlink w:anchor="_Toc444155213" w:history="1">
+          <w:hyperlink w:anchor="_Toc444156233" w:history="1">
             <w:r>
               <w:rPr>
                 <w:rStyle w:val="Hyperlink"/>
                 <w:rFonts w:ascii="Calibri" w:hAnsi="Calibri"/>
                 <w:noProof/>
               </w:rPr>
-              <w:t>Non Deliverables:</w:t>
+              <w:t>Project Product</w:t>
             </w:r>
             <w:r>
               <w:rPr>
@@ -1158,7 +1636,7 @@
                 <w:noProof/>
                 <w:webHidden/>
               </w:rPr>
-              <w:instrText xml:space="preserve"> PAGEREF _Toc444155213 \h </w:instrText>
+              <w:instrText xml:space="preserve"> PAGEREF _Toc444156233 \h </w:instrText>
             </w:r>
             <w:r>
               <w:rPr>
@@ -1204,14 +1682,14 @@
               <w:lang w:eastAsia="en-US"/>
             </w:rPr>
           </w:pPr>
-          <w:hyperlink w:anchor="_Toc444155214" w:history="1">
+          <w:hyperlink w:anchor="_Toc444156234" w:history="1">
             <w:r>
               <w:rPr>
                 <w:rStyle w:val="Hyperlink"/>
                 <w:rFonts w:ascii="Calibri" w:hAnsi="Calibri"/>
                 <w:noProof/>
               </w:rPr>
-              <w:t>Project Risks</w:t>
+              <w:t>Deliverables</w:t>
             </w:r>
             <w:r>
               <w:rPr>
@@ -1232,7 +1710,7 @@
                 <w:noProof/>
                 <w:webHidden/>
               </w:rPr>
-              <w:instrText xml:space="preserve"> PAGEREF _Toc444155214 \h </w:instrText>
+              <w:instrText xml:space="preserve"> PAGEREF _Toc444156234 \h </w:instrText>
             </w:r>
             <w:r>
               <w:rPr>
@@ -1278,13 +1756,161 @@
               <w:lang w:eastAsia="en-US"/>
             </w:rPr>
           </w:pPr>
-          <w:hyperlink w:anchor="_Toc444155215" w:history="1">
+          <w:hyperlink w:anchor="_Toc444156235" w:history="1">
             <w:r>
               <w:rPr>
                 <w:rStyle w:val="Hyperlink"/>
                 <w:rFonts w:ascii="Calibri" w:hAnsi="Calibri"/>
                 <w:noProof/>
               </w:rPr>
+              <w:t>Non Deliverables:</w:t>
+            </w:r>
+            <w:r>
+              <w:rPr>
+                <w:noProof/>
+                <w:webHidden/>
+              </w:rPr>
+              <w:tab/>
+            </w:r>
+            <w:r>
+              <w:rPr>
+                <w:noProof/>
+                <w:webHidden/>
+              </w:rPr>
+              <w:fldChar w:fldCharType="begin"/>
+            </w:r>
+            <w:r>
+              <w:rPr>
+                <w:noProof/>
+                <w:webHidden/>
+              </w:rPr>
+              <w:instrText xml:space="preserve"> PAGEREF _Toc444156235 \h </w:instrText>
+            </w:r>
+            <w:r>
+              <w:rPr>
+                <w:noProof/>
+                <w:webHidden/>
+              </w:rPr>
+            </w:r>
+            <w:r>
+              <w:rPr>
+                <w:noProof/>
+                <w:webHidden/>
+              </w:rPr>
+              <w:fldChar w:fldCharType="separate"/>
+            </w:r>
+            <w:r>
+              <w:rPr>
+                <w:noProof/>
+                <w:webHidden/>
+              </w:rPr>
+              <w:t>4</w:t>
+            </w:r>
+            <w:r>
+              <w:rPr>
+                <w:noProof/>
+                <w:webHidden/>
+              </w:rPr>
+              <w:fldChar w:fldCharType="end"/>
+            </w:r>
+          </w:hyperlink>
+        </w:p>
+        <w:p>
+          <w:pPr>
+            <w:pStyle w:val="TOC1"/>
+            <w:tabs>
+              <w:tab w:val="right" w:leader="dot" w:pos="8630"/>
+            </w:tabs>
+            <w:rPr>
+              <w:rFonts w:eastAsiaTheme="minorEastAsia"/>
+              <w:noProof/>
+              <w:color w:val="auto"/>
+              <w:sz w:val="22"/>
+              <w:szCs w:val="22"/>
+              <w:lang w:eastAsia="en-US"/>
+            </w:rPr>
+          </w:pPr>
+          <w:hyperlink w:anchor="_Toc444156236" w:history="1">
+            <w:r>
+              <w:rPr>
+                <w:rStyle w:val="Hyperlink"/>
+                <w:rFonts w:ascii="Calibri" w:hAnsi="Calibri"/>
+                <w:noProof/>
+              </w:rPr>
+              <w:t>Project Risks</w:t>
+            </w:r>
+            <w:r>
+              <w:rPr>
+                <w:noProof/>
+                <w:webHidden/>
+              </w:rPr>
+              <w:tab/>
+            </w:r>
+            <w:r>
+              <w:rPr>
+                <w:noProof/>
+                <w:webHidden/>
+              </w:rPr>
+              <w:fldChar w:fldCharType="begin"/>
+            </w:r>
+            <w:r>
+              <w:rPr>
+                <w:noProof/>
+                <w:webHidden/>
+              </w:rPr>
+              <w:instrText xml:space="preserve"> PAGEREF _Toc444156236 \h </w:instrText>
+            </w:r>
+            <w:r>
+              <w:rPr>
+                <w:noProof/>
+                <w:webHidden/>
+              </w:rPr>
+            </w:r>
+            <w:r>
+              <w:rPr>
+                <w:noProof/>
+                <w:webHidden/>
+              </w:rPr>
+              <w:fldChar w:fldCharType="separate"/>
+            </w:r>
+            <w:r>
+              <w:rPr>
+                <w:noProof/>
+                <w:webHidden/>
+              </w:rPr>
+              <w:t>5</w:t>
+            </w:r>
+            <w:r>
+              <w:rPr>
+                <w:noProof/>
+                <w:webHidden/>
+              </w:rPr>
+              <w:fldChar w:fldCharType="end"/>
+            </w:r>
+          </w:hyperlink>
+        </w:p>
+        <w:p>
+          <w:pPr>
+            <w:pStyle w:val="TOC1"/>
+            <w:tabs>
+              <w:tab w:val="right" w:leader="dot" w:pos="8630"/>
+            </w:tabs>
+            <w:rPr>
+              <w:rFonts w:eastAsiaTheme="minorEastAsia"/>
+              <w:noProof/>
+              <w:color w:val="auto"/>
+              <w:sz w:val="22"/>
+              <w:szCs w:val="22"/>
+              <w:lang w:eastAsia="en-US"/>
+            </w:rPr>
+          </w:pPr>
+          <w:hyperlink w:anchor="_Toc444156237" w:history="1">
+            <w:r>
+              <w:rPr>
+                <w:rStyle w:val="Hyperlink"/>
+                <w:rFonts w:ascii="Calibri" w:hAnsi="Calibri"/>
+                <w:noProof/>
+              </w:rPr>
               <w:t>Project Phasing</w:t>
             </w:r>
             <w:r>
@@ -1306,7 +1932,7 @@
                 <w:noProof/>
                 <w:webHidden/>
               </w:rPr>
-              <w:instrText xml:space="preserve"> PAGEREF _Toc444155215 \h </w:instrText>
+              <w:instrText xml:space="preserve"> PAGEREF _Toc444156237 \h </w:instrText>
             </w:r>
             <w:r>
               <w:rPr>
@@ -1326,7 +1952,7 @@
                 <w:noProof/>
                 <w:webHidden/>
               </w:rPr>
-              <w:t>5</w:t>
+              <w:t>6</w:t>
             </w:r>
             <w:r>
               <w:rPr>
@@ -1352,7 +1978,7 @@
               <w:lang w:eastAsia="en-US"/>
             </w:rPr>
           </w:pPr>
-          <w:hyperlink w:anchor="_Toc444155216" w:history="1">
+          <w:hyperlink w:anchor="_Toc444156238" w:history="1">
             <w:r>
               <w:rPr>
                 <w:rStyle w:val="Hyperlink"/>
@@ -1380,7 +2006,7 @@
                 <w:noProof/>
                 <w:webHidden/>
               </w:rPr>
-              <w:instrText xml:space="preserve"> PAGEREF _Toc444155216 \h </w:instrText>
+              <w:instrText xml:space="preserve"> PAGEREF _Toc444156238 \h </w:instrText>
             </w:r>
             <w:r>
               <w:rPr>
@@ -1400,7 +2026,7 @@
                 <w:noProof/>
                 <w:webHidden/>
               </w:rPr>
-              <w:t>5</w:t>
+              <w:t>6</w:t>
             </w:r>
             <w:r>
               <w:rPr>
@@ -1426,7 +2052,7 @@
               <w:lang w:eastAsia="en-US"/>
             </w:rPr>
           </w:pPr>
-          <w:hyperlink w:anchor="_Toc444155217" w:history="1">
+          <w:hyperlink w:anchor="_Toc444156239" w:history="1">
             <w:r>
               <w:rPr>
                 <w:rStyle w:val="Hyperlink"/>
@@ -1454,7 +2080,7 @@
                 <w:noProof/>
                 <w:webHidden/>
               </w:rPr>
-              <w:instrText xml:space="preserve"> PAGEREF _Toc444155217 \h </w:instrText>
+              <w:instrText xml:space="preserve"> PAGEREF _Toc444156239 \h </w:instrText>
             </w:r>
             <w:r>
               <w:rPr>
@@ -1474,7 +2100,7 @@
                 <w:noProof/>
                 <w:webHidden/>
               </w:rPr>
-              <w:t>6</w:t>
+              <w:t>7</w:t>
             </w:r>
             <w:r>
               <w:rPr>
@@ -1500,7 +2126,7 @@
               <w:lang w:eastAsia="en-US"/>
             </w:rPr>
           </w:pPr>
-          <w:hyperlink w:anchor="_Toc444155218" w:history="1">
+          <w:hyperlink w:anchor="_Toc444156240" w:history="1">
             <w:r>
               <w:rPr>
                 <w:rStyle w:val="Hyperlink"/>
@@ -1528,7 +2154,7 @@
                 <w:noProof/>
                 <w:webHidden/>
               </w:rPr>
-              <w:instrText xml:space="preserve"> PAGEREF _Toc444155218 \h </w:instrText>
+              <w:instrText xml:space="preserve"> PAGEREF _Toc444156240 \h </w:instrText>
             </w:r>
             <w:r>
               <w:rPr>
@@ -1548,7 +2174,7 @@
                 <w:noProof/>
                 <w:webHidden/>
               </w:rPr>
-              <w:t>7</w:t>
+              <w:t>8</w:t>
             </w:r>
             <w:r>
               <w:rPr>
@@ -1574,7 +2200,7 @@
               <w:lang w:eastAsia="en-US"/>
             </w:rPr>
           </w:pPr>
-          <w:hyperlink w:anchor="_Toc444155219" w:history="1">
+          <w:hyperlink w:anchor="_Toc444156241" w:history="1">
             <w:r>
               <w:rPr>
                 <w:rStyle w:val="Hyperlink"/>
@@ -1603,7 +2229,7 @@
                 <w:noProof/>
                 <w:webHidden/>
               </w:rPr>
-              <w:instrText xml:space="preserve"> PAGEREF _Toc444155219 \h </w:instrText>
+              <w:instrText xml:space="preserve"> PAGEREF _Toc444156241 \h </w:instrText>
             </w:r>
             <w:r>
               <w:rPr>
@@ -1623,7 +2249,7 @@
                 <w:noProof/>
                 <w:webHidden/>
               </w:rPr>
-              <w:t>7</w:t>
+              <w:t>8</w:t>
             </w:r>
             <w:r>
               <w:rPr>
@@ -1649,7 +2275,7 @@
               <w:lang w:eastAsia="en-US"/>
             </w:rPr>
           </w:pPr>
-          <w:hyperlink w:anchor="_Toc444155220" w:history="1">
+          <w:hyperlink w:anchor="_Toc444156242" w:history="1">
             <w:r>
               <w:rPr>
                 <w:rStyle w:val="Hyperlink"/>
@@ -1677,7 +2303,7 @@
                 <w:noProof/>
                 <w:webHidden/>
               </w:rPr>
-              <w:instrText xml:space="preserve"> PAGEREF _Toc444155220 \h </w:instrText>
+              <w:instrText xml:space="preserve"> PAGEREF _Toc444156242 \h </w:instrText>
             </w:r>
             <w:r>
               <w:rPr>
@@ -1697,7 +2323,7 @@
                 <w:noProof/>
                 <w:webHidden/>
               </w:rPr>
-              <w:t>8</w:t>
+              <w:t>9</w:t>
             </w:r>
             <w:r>
               <w:rPr>
@@ -1723,7 +2349,7 @@
               <w:lang w:eastAsia="en-US"/>
             </w:rPr>
           </w:pPr>
-          <w:hyperlink w:anchor="_Toc444155221" w:history="1">
+          <w:hyperlink w:anchor="_Toc444156243" w:history="1">
             <w:r>
               <w:rPr>
                 <w:rStyle w:val="Hyperlink"/>
@@ -1751,7 +2377,7 @@
                 <w:noProof/>
                 <w:webHidden/>
               </w:rPr>
-              <w:instrText xml:space="preserve"> PAGEREF _Toc444155221 \h </w:instrText>
+              <w:instrText xml:space="preserve"> PAGEREF _Toc444156243 \h </w:instrText>
             </w:r>
             <w:r>
               <w:rPr>
@@ -1771,7 +2397,7 @@
                 <w:noProof/>
                 <w:webHidden/>
               </w:rPr>
-              <w:t>8</w:t>
+              <w:t>9</w:t>
             </w:r>
             <w:r>
               <w:rPr>
@@ -1891,8 +2517,9 @@
           <w:rFonts w:ascii="Calibri" w:hAnsi="Calibri"/>
         </w:rPr>
       </w:pPr>
-      <w:bookmarkStart w:id="6" w:name="_Toc429647736"/>
-      <w:bookmarkStart w:id="7" w:name="_Toc444155207"/>
+      <w:bookmarkStart w:id="8" w:name="_Toc444155207"/>
+      <w:bookmarkStart w:id="9" w:name="_Toc429647736"/>
+      <w:bookmarkStart w:id="10" w:name="_Toc444156229"/>
       <w:r>
         <w:rPr>
           <w:rFonts w:ascii="Calibri" w:hAnsi="Calibri"/>
@@ -1900,7 +2527,8 @@
         <w:lastRenderedPageBreak/>
         <w:t>Formal client</w:t>
       </w:r>
-      <w:bookmarkEnd w:id="7"/>
+      <w:bookmarkEnd w:id="8"/>
+      <w:bookmarkEnd w:id="10"/>
       <w:r>
         <w:rPr>
           <w:rFonts w:ascii="Calibri" w:hAnsi="Calibri"/>
@@ -1943,14 +2571,16 @@
           <w:rFonts w:ascii="Calibri" w:hAnsi="Calibri"/>
         </w:rPr>
       </w:pPr>
-      <w:bookmarkStart w:id="8" w:name="_Toc444155208"/>
+      <w:bookmarkStart w:id="11" w:name="_Toc444155208"/>
+      <w:bookmarkStart w:id="12" w:name="_Toc444156230"/>
       <w:r>
         <w:rPr>
           <w:rFonts w:ascii="Calibri" w:hAnsi="Calibri"/>
         </w:rPr>
         <w:t>Project leader</w:t>
       </w:r>
-      <w:bookmarkEnd w:id="8"/>
+      <w:bookmarkEnd w:id="11"/>
+      <w:bookmarkEnd w:id="12"/>
       <w:r>
         <w:rPr>
           <w:rFonts w:ascii="Calibri" w:hAnsi="Calibri"/>
@@ -1993,14 +2623,16 @@
           <w:rFonts w:ascii="Calibri" w:hAnsi="Calibri"/>
         </w:rPr>
       </w:pPr>
-      <w:bookmarkStart w:id="9" w:name="_Toc444155209"/>
+      <w:bookmarkStart w:id="13" w:name="_Toc444155209"/>
+      <w:bookmarkStart w:id="14" w:name="_Toc444156231"/>
       <w:r>
         <w:rPr>
           <w:rFonts w:ascii="Calibri" w:hAnsi="Calibri"/>
         </w:rPr>
         <w:t>Current situation</w:t>
       </w:r>
-      <w:bookmarkEnd w:id="9"/>
+      <w:bookmarkEnd w:id="13"/>
+      <w:bookmarkEnd w:id="14"/>
       <w:r>
         <w:rPr>
           <w:rFonts w:ascii="Calibri" w:hAnsi="Calibri"/>
@@ -2043,14 +2675,16 @@
           <w:rFonts w:ascii="Calibri" w:hAnsi="Calibri"/>
         </w:rPr>
       </w:pPr>
-      <w:bookmarkStart w:id="10" w:name="_Toc444155210"/>
+      <w:bookmarkStart w:id="15" w:name="_Toc444155210"/>
+      <w:bookmarkStart w:id="16" w:name="_Toc444156232"/>
       <w:r>
         <w:rPr>
           <w:rFonts w:ascii="Calibri" w:hAnsi="Calibri"/>
         </w:rPr>
         <w:t>Project justification</w:t>
       </w:r>
-      <w:bookmarkEnd w:id="10"/>
+      <w:bookmarkEnd w:id="15"/>
+      <w:bookmarkEnd w:id="16"/>
       <w:r>
         <w:rPr>
           <w:rFonts w:ascii="Calibri" w:hAnsi="Calibri"/>
@@ -2093,14 +2727,16 @@
           <w:rFonts w:ascii="Calibri" w:hAnsi="Calibri"/>
         </w:rPr>
       </w:pPr>
-      <w:bookmarkStart w:id="11" w:name="_Toc444155211"/>
+      <w:bookmarkStart w:id="17" w:name="_Toc444155211"/>
+      <w:bookmarkStart w:id="18" w:name="_Toc444156233"/>
       <w:r>
         <w:rPr>
           <w:rFonts w:ascii="Calibri" w:hAnsi="Calibri"/>
         </w:rPr>
         <w:t>Project Product</w:t>
       </w:r>
-      <w:bookmarkEnd w:id="11"/>
+      <w:bookmarkEnd w:id="17"/>
+      <w:bookmarkEnd w:id="18"/>
     </w:p>
     <w:p>
       <w:pPr>
@@ -2177,7 +2813,8 @@
           <w:rFonts w:ascii="Calibri" w:hAnsi="Calibri"/>
         </w:rPr>
       </w:pPr>
-      <w:bookmarkStart w:id="12" w:name="_Toc444155212"/>
+      <w:bookmarkStart w:id="19" w:name="_Toc444155212"/>
+      <w:bookmarkStart w:id="20" w:name="_Toc444156234"/>
       <w:r>
         <w:rPr>
           <w:rFonts w:ascii="Calibri" w:hAnsi="Calibri"/>
@@ -2185,7 +2822,8 @@
         <w:lastRenderedPageBreak/>
         <w:t>Deliverables</w:t>
       </w:r>
-      <w:bookmarkEnd w:id="12"/>
+      <w:bookmarkEnd w:id="19"/>
+      <w:bookmarkEnd w:id="20"/>
     </w:p>
     <w:p>
       <w:pPr>
@@ -2388,14 +3026,16 @@
           <w:rFonts w:ascii="Calibri" w:hAnsi="Calibri"/>
         </w:rPr>
       </w:pPr>
-      <w:bookmarkStart w:id="13" w:name="_Toc444155213"/>
+      <w:bookmarkStart w:id="21" w:name="_Toc444155213"/>
+      <w:bookmarkStart w:id="22" w:name="_Toc444156235"/>
       <w:r>
         <w:rPr>
           <w:rFonts w:ascii="Calibri" w:hAnsi="Calibri"/>
         </w:rPr>
         <w:t>Non Deliverables:</w:t>
       </w:r>
-      <w:bookmarkEnd w:id="13"/>
+      <w:bookmarkEnd w:id="21"/>
+      <w:bookmarkEnd w:id="22"/>
     </w:p>
     <w:p>
       <w:pPr>
@@ -2484,7 +3124,7 @@
         </w:rPr>
         <w:t>Project Constraints</w:t>
       </w:r>
-      <w:bookmarkEnd w:id="6"/>
+      <w:bookmarkEnd w:id="9"/>
     </w:p>
     <w:p>
       <w:pPr>
@@ -2688,8 +3328,9 @@
           <w:rFonts w:ascii="Calibri" w:hAnsi="Calibri"/>
         </w:rPr>
       </w:pPr>
-      <w:bookmarkStart w:id="14" w:name="_Toc429647737"/>
-      <w:bookmarkStart w:id="15" w:name="_Toc444155214"/>
+      <w:bookmarkStart w:id="23" w:name="_Toc429647737"/>
+      <w:bookmarkStart w:id="24" w:name="_Toc444155214"/>
+      <w:bookmarkStart w:id="25" w:name="_Toc444156236"/>
       <w:r>
         <w:rPr>
           <w:rFonts w:ascii="Calibri" w:hAnsi="Calibri"/>
@@ -2697,8 +3338,9 @@
         <w:lastRenderedPageBreak/>
         <w:t>Project Risks</w:t>
       </w:r>
-      <w:bookmarkEnd w:id="14"/>
-      <w:bookmarkEnd w:id="15"/>
+      <w:bookmarkEnd w:id="23"/>
+      <w:bookmarkEnd w:id="24"/>
+      <w:bookmarkEnd w:id="25"/>
     </w:p>
     <w:p>
       <w:pPr>
@@ -3415,7 +4057,8 @@
           <w:rFonts w:ascii="Calibri" w:hAnsi="Calibri"/>
         </w:rPr>
       </w:pPr>
-      <w:bookmarkStart w:id="16" w:name="_Toc444155215"/>
+      <w:bookmarkStart w:id="26" w:name="_Toc444155215"/>
+      <w:bookmarkStart w:id="27" w:name="_Toc444156237"/>
       <w:r>
         <w:rPr>
           <w:rFonts w:ascii="Calibri" w:hAnsi="Calibri"/>
@@ -3423,7 +4066,8 @@
         <w:lastRenderedPageBreak/>
         <w:t>Project Phasing</w:t>
       </w:r>
-      <w:bookmarkEnd w:id="16"/>
+      <w:bookmarkEnd w:id="26"/>
+      <w:bookmarkEnd w:id="27"/>
     </w:p>
     <w:p>
       <w:pPr>
@@ -3441,14 +4085,16 @@
           <w:rFonts w:ascii="Calibri" w:hAnsi="Calibri"/>
         </w:rPr>
       </w:pPr>
-      <w:bookmarkStart w:id="17" w:name="_Toc444155216"/>
+      <w:bookmarkStart w:id="28" w:name="_Toc444155216"/>
+      <w:bookmarkStart w:id="29" w:name="_Toc444156238"/>
       <w:r>
         <w:rPr>
           <w:rFonts w:ascii="Calibri" w:hAnsi="Calibri"/>
         </w:rPr>
         <w:t>Phases</w:t>
       </w:r>
-      <w:bookmarkEnd w:id="17"/>
+      <w:bookmarkEnd w:id="28"/>
+      <w:bookmarkEnd w:id="29"/>
       <w:r>
         <w:rPr>
           <w:rFonts w:ascii="Calibri" w:hAnsi="Calibri"/>
@@ -3612,14 +4258,16 @@
           <w:rFonts w:ascii="Calibri" w:hAnsi="Calibri"/>
         </w:rPr>
       </w:pPr>
-      <w:bookmarkStart w:id="18" w:name="_Toc444155217"/>
+      <w:bookmarkStart w:id="30" w:name="_Toc444155217"/>
+      <w:bookmarkStart w:id="31" w:name="_Toc444156239"/>
       <w:r>
         <w:rPr>
           <w:rFonts w:ascii="Calibri" w:hAnsi="Calibri"/>
         </w:rPr>
         <w:t>Milestones</w:t>
       </w:r>
-      <w:bookmarkEnd w:id="18"/>
+      <w:bookmarkEnd w:id="30"/>
+      <w:bookmarkEnd w:id="31"/>
     </w:p>
     <w:p>
       <w:pPr>
@@ -4244,12 +4892,13 @@
           <w:u w:val="none"/>
         </w:rPr>
       </w:pPr>
-      <w:bookmarkStart w:id="19" w:name="_Toc404560716"/>
-      <w:bookmarkStart w:id="20" w:name="_Toc414273452"/>
-      <w:bookmarkStart w:id="21" w:name="OLE_LINK1"/>
-      <w:bookmarkStart w:id="22" w:name="OLE_LINK2"/>
-      <w:bookmarkStart w:id="23" w:name="_Toc404560717"/>
-      <w:bookmarkStart w:id="24" w:name="_Toc444155218"/>
+      <w:bookmarkStart w:id="32" w:name="_Toc444155218"/>
+      <w:bookmarkStart w:id="33" w:name="_Toc404560716"/>
+      <w:bookmarkStart w:id="34" w:name="_Toc414273452"/>
+      <w:bookmarkStart w:id="35" w:name="OLE_LINK1"/>
+      <w:bookmarkStart w:id="36" w:name="OLE_LINK2"/>
+      <w:bookmarkStart w:id="37" w:name="_Toc404560717"/>
+      <w:bookmarkStart w:id="38" w:name="_Toc444156240"/>
       <w:r>
         <w:rPr>
           <w:rStyle w:val="IntenseReference"/>
@@ -4262,7 +4911,8 @@
         <w:lastRenderedPageBreak/>
         <w:t>MOSQUITO</w:t>
       </w:r>
-      <w:bookmarkEnd w:id="24"/>
+      <w:bookmarkEnd w:id="32"/>
+      <w:bookmarkEnd w:id="38"/>
     </w:p>
     <w:p>
       <w:pPr>
@@ -4288,7 +4938,8 @@
           <w:u w:val="none"/>
         </w:rPr>
       </w:pPr>
-      <w:bookmarkStart w:id="25" w:name="_Toc444155219"/>
+      <w:bookmarkStart w:id="39" w:name="_Toc444155219"/>
+      <w:bookmarkStart w:id="40" w:name="_Toc444156241"/>
       <w:r>
         <w:rPr>
           <w:rStyle w:val="IntenseReference"/>
@@ -4301,9 +4952,10 @@
         </w:rPr>
         <w:t>Quality</w:t>
       </w:r>
-      <w:bookmarkEnd w:id="19"/>
-      <w:bookmarkEnd w:id="20"/>
-      <w:bookmarkEnd w:id="25"/>
+      <w:bookmarkEnd w:id="33"/>
+      <w:bookmarkEnd w:id="34"/>
+      <w:bookmarkEnd w:id="39"/>
+      <w:bookmarkEnd w:id="40"/>
       <w:r>
         <w:rPr>
           <w:rStyle w:val="IntenseReference"/>
@@ -4317,8 +4969,8 @@
         <w:t xml:space="preserve"> </w:t>
       </w:r>
     </w:p>
-    <w:bookmarkEnd w:id="21"/>
-    <w:bookmarkEnd w:id="22"/>
+    <w:bookmarkEnd w:id="35"/>
+    <w:bookmarkEnd w:id="36"/>
     <w:p>
       <w:pPr>
         <w:spacing w:after="160" w:line="259" w:lineRule="auto"/>
@@ -4336,25 +4988,7 @@
           <w:sz w:val="24"/>
           <w:szCs w:val="24"/>
         </w:rPr>
-        <w:t>Quality fo</w:t>
-      </w:r>
-      <w:r>
-        <w:rPr>
-          <w:rFonts w:ascii="Calibri" w:hAnsi="Calibri" w:cs="Arial"/>
-          <w:color w:val="auto"/>
-          <w:sz w:val="24"/>
-          <w:szCs w:val="24"/>
-        </w:rPr>
-        <w:t>r us means that the application</w:t>
-      </w:r>
-      <w:r>
-        <w:rPr>
-          <w:rFonts w:ascii="Calibri" w:hAnsi="Calibri" w:cs="Arial"/>
-          <w:color w:val="auto"/>
-          <w:sz w:val="24"/>
-          <w:szCs w:val="24"/>
-        </w:rPr>
-        <w:t xml:space="preserve"> that we create </w:t>
+        <w:t xml:space="preserve">Quality for us means that the application that we create </w:t>
       </w:r>
       <w:r>
         <w:rPr>
@@ -4583,16 +5217,7 @@
           <w:sz w:val="24"/>
           <w:szCs w:val="24"/>
         </w:rPr>
-        <w:t xml:space="preserve"> </w:t>
-      </w:r>
-      <w:r>
-        <w:rPr>
-          <w:rFonts w:ascii="Calibri" w:hAnsi="Calibri" w:cs="Arial"/>
-          <w:color w:val="auto"/>
-          <w:sz w:val="24"/>
-          <w:szCs w:val="24"/>
-        </w:rPr>
-        <w:t xml:space="preserve">to monitor and easily update the file versions (with messages to know what has changed). </w:t>
+        <w:t xml:space="preserve"> to monitor and easily update the file versions (with messages to know what has changed). </w:t>
       </w:r>
     </w:p>
     <w:p>
@@ -4741,25 +5366,7 @@
           <w:sz w:val="24"/>
           <w:szCs w:val="24"/>
         </w:rPr>
-        <w:t>Off</w:t>
-      </w:r>
-      <w:r>
-        <w:rPr>
-          <w:rFonts w:ascii="Calibri" w:hAnsi="Calibri"/>
-          <w:color w:val="auto"/>
-          <w:sz w:val="24"/>
-          <w:szCs w:val="24"/>
-        </w:rPr>
-        <w:t>er simple steps of progress,</w:t>
-      </w:r>
-      <w:r>
-        <w:rPr>
-          <w:rFonts w:ascii="Calibri" w:hAnsi="Calibri"/>
-          <w:color w:val="auto"/>
-          <w:sz w:val="24"/>
-          <w:szCs w:val="24"/>
-        </w:rPr>
-        <w:t xml:space="preserve"> with not too much information, so the user does not get confused.</w:t>
+        <w:t>Offer simple steps of progress, with not too much information, so the user does not get confused.</w:t>
       </w:r>
     </w:p>
     <w:p>
@@ -4819,16 +5426,7 @@
           <w:sz w:val="24"/>
           <w:szCs w:val="24"/>
         </w:rPr>
-        <w:t>For the application</w:t>
-      </w:r>
-      <w:r>
-        <w:rPr>
-          <w:rFonts w:ascii="Calibri" w:hAnsi="Calibri"/>
-          <w:color w:val="auto"/>
-          <w:sz w:val="24"/>
-          <w:szCs w:val="24"/>
-        </w:rPr>
-        <w:t xml:space="preserve"> to be </w:t>
+        <w:t xml:space="preserve">For the application to be </w:t>
       </w:r>
       <w:r>
         <w:rPr>
@@ -5008,8 +5606,8 @@
         </w:rPr>
         <w:tab/>
       </w:r>
-      <w:bookmarkStart w:id="26" w:name="_Toc372622765"/>
-      <w:bookmarkEnd w:id="23"/>
+      <w:bookmarkStart w:id="41" w:name="_Toc372622765"/>
+      <w:bookmarkEnd w:id="37"/>
     </w:p>
     <w:p>
       <w:pPr>
@@ -5030,7 +5628,8 @@
           <w:szCs w:val="24"/>
         </w:rPr>
       </w:pPr>
-      <w:bookmarkStart w:id="27" w:name="_Toc444155220"/>
+      <w:bookmarkStart w:id="42" w:name="_Toc444155220"/>
+      <w:bookmarkStart w:id="43" w:name="_Toc444156242"/>
       <w:r>
         <w:rPr>
           <w:rFonts w:ascii="Calibri" w:hAnsi="Calibri"/>
@@ -5040,8 +5639,9 @@
         <w:lastRenderedPageBreak/>
         <w:t>Time</w:t>
       </w:r>
-      <w:bookmarkEnd w:id="26"/>
-      <w:bookmarkEnd w:id="27"/>
+      <w:bookmarkEnd w:id="41"/>
+      <w:bookmarkEnd w:id="42"/>
+      <w:bookmarkEnd w:id="43"/>
       <w:r>
         <w:rPr>
           <w:rFonts w:ascii="Calibri" w:hAnsi="Calibri"/>
@@ -5088,31 +5688,7 @@
           <w:szCs w:val="24"/>
         </w:rPr>
         <w:br/>
-        <w:t xml:space="preserve">The project </w:t>
-      </w:r>
-      <w:r>
-        <w:rPr>
-          <w:rFonts w:ascii="Calibri" w:hAnsi="Calibri" w:cs="Arial"/>
-          <w:sz w:val="24"/>
-          <w:szCs w:val="24"/>
-        </w:rPr>
-        <w:t>starts</w:t>
-      </w:r>
-      <w:r>
-        <w:rPr>
-          <w:rFonts w:ascii="Calibri" w:hAnsi="Calibri" w:cs="Arial"/>
-          <w:sz w:val="24"/>
-          <w:szCs w:val="24"/>
-        </w:rPr>
-        <w:t xml:space="preserve"> on </w:t>
-      </w:r>
-      <w:r>
-        <w:rPr>
-          <w:rFonts w:ascii="Calibri" w:hAnsi="Calibri" w:cs="Arial"/>
-          <w:sz w:val="24"/>
-          <w:szCs w:val="24"/>
-        </w:rPr>
-        <w:t>17</w:t>
+        <w:t>The project starts on 17</w:t>
       </w:r>
       <w:r>
         <w:rPr>
@@ -5232,22 +5808,7 @@
           <w:szCs w:val="24"/>
         </w:rPr>
         <w:tab/>
-      </w:r>
-      <w:r>
-        <w:rPr>
-          <w:rFonts w:ascii="Calibri" w:hAnsi="Calibri" w:cs="Arial"/>
-          <w:sz w:val="24"/>
-          <w:szCs w:val="24"/>
-        </w:rPr>
-        <w:t>2</w:t>
-      </w:r>
-      <w:r>
-        <w:rPr>
-          <w:rFonts w:ascii="Calibri" w:hAnsi="Calibri" w:cs="Arial"/>
-          <w:sz w:val="24"/>
-          <w:szCs w:val="24"/>
-        </w:rPr>
-        <w:t xml:space="preserve"> weeks </w:t>
+        <w:t xml:space="preserve">2 weeks </w:t>
       </w:r>
     </w:p>
     <w:p>
@@ -5282,6 +5843,7 @@
           <w:lang w:eastAsia="nl-NL"/>
         </w:rPr>
         <w:tab/>
+        <w:t xml:space="preserve">                     </w:t>
       </w:r>
       <w:r>
         <w:rPr>
@@ -5290,7 +5852,7 @@
           <w:szCs w:val="24"/>
           <w:lang w:eastAsia="nl-NL"/>
         </w:rPr>
-        <w:t xml:space="preserve">                     </w:t>
+        <w:tab/>
       </w:r>
       <w:r>
         <w:rPr>
@@ -5300,23 +5862,6 @@
           <w:lang w:eastAsia="nl-NL"/>
         </w:rPr>
         <w:tab/>
-      </w:r>
-      <w:r>
-        <w:rPr>
-          <w:rFonts w:ascii="Calibri" w:hAnsi="Calibri" w:cs="Arial"/>
-          <w:sz w:val="24"/>
-          <w:szCs w:val="24"/>
-          <w:lang w:eastAsia="nl-NL"/>
-        </w:rPr>
-        <w:tab/>
-      </w:r>
-      <w:r>
-        <w:rPr>
-          <w:rFonts w:ascii="Calibri" w:hAnsi="Calibri" w:cs="Arial"/>
-          <w:sz w:val="24"/>
-          <w:szCs w:val="24"/>
-          <w:lang w:eastAsia="nl-NL"/>
-        </w:rPr>
         <w:t>1.5 week</w:t>
       </w:r>
     </w:p>
@@ -5342,7 +5887,7 @@
           <w:szCs w:val="24"/>
           <w:lang w:eastAsia="nl-NL"/>
         </w:rPr>
-        <w:t xml:space="preserve">Make Design Document  </w:t>
+        <w:t xml:space="preserve">Make Design Document   </w:t>
       </w:r>
       <w:r>
         <w:rPr>
@@ -5351,7 +5896,7 @@
           <w:szCs w:val="24"/>
           <w:lang w:eastAsia="nl-NL"/>
         </w:rPr>
-        <w:t xml:space="preserve"> </w:t>
+        <w:tab/>
       </w:r>
       <w:r>
         <w:rPr>
@@ -5361,34 +5906,7 @@
           <w:lang w:eastAsia="nl-NL"/>
         </w:rPr>
         <w:tab/>
-      </w:r>
-      <w:r>
-        <w:rPr>
-          <w:rFonts w:ascii="Calibri" w:hAnsi="Calibri" w:cs="Arial"/>
-          <w:sz w:val="24"/>
-          <w:szCs w:val="24"/>
-          <w:lang w:eastAsia="nl-NL"/>
-        </w:rPr>
-        <w:tab/>
-        <w:t>1</w:t>
-      </w:r>
-      <w:r>
-        <w:rPr>
-          <w:rFonts w:ascii="Calibri" w:hAnsi="Calibri" w:cs="Arial"/>
-          <w:sz w:val="24"/>
-          <w:szCs w:val="24"/>
-          <w:lang w:eastAsia="nl-NL"/>
-        </w:rPr>
-        <w:t>.5</w:t>
-      </w:r>
-      <w:r>
-        <w:rPr>
-          <w:rFonts w:ascii="Calibri" w:hAnsi="Calibri" w:cs="Arial"/>
-          <w:sz w:val="24"/>
-          <w:szCs w:val="24"/>
-          <w:lang w:eastAsia="nl-NL"/>
-        </w:rPr>
-        <w:t xml:space="preserve"> week</w:t>
+        <w:t>1.5 week</w:t>
       </w:r>
     </w:p>
     <w:p>
@@ -5413,7 +5931,7 @@
           <w:szCs w:val="24"/>
           <w:lang w:eastAsia="nl-NL"/>
         </w:rPr>
-        <w:t>Create application</w:t>
+        <w:t xml:space="preserve">Create application                                </w:t>
       </w:r>
       <w:r>
         <w:rPr>
@@ -5431,43 +5949,7 @@
           <w:szCs w:val="24"/>
           <w:lang w:eastAsia="nl-NL"/>
         </w:rPr>
-        <w:t xml:space="preserve">                              </w:t>
-      </w:r>
-      <w:r>
-        <w:rPr>
-          <w:rFonts w:ascii="Calibri" w:hAnsi="Calibri" w:cs="Arial"/>
-          <w:sz w:val="24"/>
-          <w:szCs w:val="24"/>
-          <w:lang w:eastAsia="nl-NL"/>
-        </w:rPr>
-        <w:t xml:space="preserve"> </w:t>
-      </w:r>
-      <w:r>
-        <w:rPr>
-          <w:rFonts w:ascii="Calibri" w:hAnsi="Calibri" w:cs="Arial"/>
-          <w:sz w:val="24"/>
-          <w:szCs w:val="24"/>
-          <w:lang w:eastAsia="nl-NL"/>
-        </w:rPr>
-        <w:t xml:space="preserve"> </w:t>
-      </w:r>
-      <w:r>
-        <w:rPr>
-          <w:rFonts w:ascii="Calibri" w:hAnsi="Calibri" w:cs="Arial"/>
-          <w:sz w:val="24"/>
-          <w:szCs w:val="24"/>
-          <w:lang w:eastAsia="nl-NL"/>
-        </w:rPr>
-        <w:t xml:space="preserve"> </w:t>
-      </w:r>
-      <w:r>
-        <w:rPr>
-          <w:rFonts w:ascii="Calibri" w:hAnsi="Calibri" w:cs="Arial"/>
-          <w:sz w:val="24"/>
-          <w:szCs w:val="24"/>
-          <w:lang w:eastAsia="nl-NL"/>
-        </w:rPr>
-        <w:t>6-7 weeks</w:t>
+        <w:t xml:space="preserve"> 6-7 weeks</w:t>
       </w:r>
     </w:p>
     <w:p>
@@ -5693,25 +6175,7 @@
           <w:szCs w:val="24"/>
           <w:lang w:eastAsia="nl-NL"/>
         </w:rPr>
-        <w:t xml:space="preserve">Final presentation        </w:t>
-      </w:r>
-      <w:r>
-        <w:rPr>
-          <w:rFonts w:ascii="Calibri" w:hAnsi="Calibri" w:cs="Arial"/>
-          <w:sz w:val="24"/>
-          <w:szCs w:val="24"/>
-          <w:lang w:eastAsia="nl-NL"/>
-        </w:rPr>
-        <w:t xml:space="preserve">                           </w:t>
-      </w:r>
-      <w:r>
-        <w:rPr>
-          <w:rFonts w:ascii="Calibri" w:hAnsi="Calibri" w:cs="Arial"/>
-          <w:sz w:val="24"/>
-          <w:szCs w:val="24"/>
-          <w:lang w:eastAsia="nl-NL"/>
-        </w:rPr>
-        <w:t>1 day</w:t>
+        <w:t>Final presentation                                   1 day</w:t>
       </w:r>
     </w:p>
     <w:p>
@@ -5743,8 +6207,9 @@
           <w:szCs w:val="24"/>
         </w:rPr>
       </w:pPr>
-      <w:bookmarkStart w:id="28" w:name="_Toc414273453"/>
-      <w:bookmarkStart w:id="29" w:name="_Toc444155221"/>
+      <w:bookmarkStart w:id="44" w:name="_Toc414273453"/>
+      <w:bookmarkStart w:id="45" w:name="_Toc444155221"/>
+      <w:bookmarkStart w:id="46" w:name="_Toc444156243"/>
       <w:r>
         <w:rPr>
           <w:rFonts w:ascii="Calibri" w:hAnsi="Calibri" w:cs="Arial"/>
@@ -5753,8 +6218,9 @@
         </w:rPr>
         <w:t>Organisation</w:t>
       </w:r>
-      <w:bookmarkEnd w:id="28"/>
-      <w:bookmarkEnd w:id="29"/>
+      <w:bookmarkEnd w:id="44"/>
+      <w:bookmarkEnd w:id="45"/>
+      <w:bookmarkEnd w:id="46"/>
       <w:r>
         <w:rPr>
           <w:rFonts w:ascii="Calibri" w:hAnsi="Calibri" w:cs="Arial"/>
@@ -5787,6 +6253,7 @@
           <w:noProof/>
           <w:sz w:val="24"/>
           <w:szCs w:val="24"/>
+          <w:lang w:eastAsia="en-US"/>
         </w:rPr>
         <mc:AlternateContent>
           <mc:Choice Requires="wps">
@@ -5851,6 +6318,7 @@
           <w:noProof/>
           <w:sz w:val="24"/>
           <w:szCs w:val="24"/>
+          <w:lang w:eastAsia="en-US"/>
         </w:rPr>
         <mc:AlternateContent>
           <mc:Choice Requires="wps">
@@ -5915,6 +6383,7 @@
           <w:noProof/>
           <w:sz w:val="24"/>
           <w:szCs w:val="24"/>
+          <w:lang w:eastAsia="en-US"/>
         </w:rPr>
         <mc:AlternateContent>
           <mc:Choice Requires="wps">
@@ -5979,6 +6448,7 @@
           <w:noProof/>
           <w:sz w:val="24"/>
           <w:szCs w:val="24"/>
+          <w:lang w:eastAsia="en-US"/>
         </w:rPr>
         <mc:AlternateContent>
           <mc:Choice Requires="wps">
@@ -6075,7 +6545,7 @@
           </mc:Choice>
           <mc:Fallback>
             <w:pict>
-              <v:rect w14:anchorId="66A2CDC3" id="Rectangle 61" o:spid="_x0000_s1028" style="position:absolute;margin-left:336pt;margin-top:9.75pt;width:114pt;height:33pt;z-index:251664384;visibility:visible;mso-wrap-style:square;mso-wrap-distance-left:9pt;mso-wrap-distance-top:0;mso-wrap-distance-right:9pt;mso-wrap-distance-bottom:0;mso-position-horizontal:absolute;mso-position-horizontal-relative:text;mso-position-vertical:absolute;mso-position-vertical-relative:text;v-text-anchor:middle" o:gfxdata="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" fillcolor="#60b4ff [2414]" strokecolor="#60b4ff [2414]" strokeweight="2pt">
+              <v:rect w14:anchorId="66A2CDC3" id="Rectangle 61" o:spid="_x0000_s1027" style="position:absolute;margin-left:336pt;margin-top:9.75pt;width:114pt;height:33pt;z-index:251664384;visibility:visible;mso-wrap-style:square;mso-wrap-distance-left:9pt;mso-wrap-distance-top:0;mso-wrap-distance-right:9pt;mso-wrap-distance-bottom:0;mso-position-horizontal:absolute;mso-position-horizontal-relative:text;mso-position-vertical:absolute;mso-position-vertical-relative:text;v-text-anchor:middle" o:gfxdata="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" fillcolor="#60b4ff [2414]" strokecolor="#60b4ff [2414]" strokeweight="2pt">
                 <v:textbox>
                   <w:txbxContent>
                     <w:p>
@@ -6111,6 +6581,7 @@
           <w:noProof/>
           <w:sz w:val="24"/>
           <w:szCs w:val="24"/>
+          <w:lang w:eastAsia="en-US"/>
         </w:rPr>
         <mc:AlternateContent>
           <mc:Choice Requires="wps">
@@ -6207,7 +6678,7 @@
           </mc:Choice>
           <mc:Fallback>
             <w:pict>
-              <v:rect w14:anchorId="735597B9" id="Rectangle 60" o:spid="_x0000_s1029" style="position:absolute;margin-left:0;margin-top:8.25pt;width:110.25pt;height:32.25pt;z-index:251663360;visibility:visible;mso-wrap-style:square;mso-wrap-distance-left:9pt;mso-wrap-distance-top:0;mso-wrap-distance-right:9pt;mso-wrap-distance-bottom:0;mso-position-horizontal:center;mso-position-horizontal-relative:margin;mso-position-vertical:absolute;mso-position-vertical-relative:text;v-text-anchor:middle" o:gfxdata="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" fillcolor="#60b4ff [2414]" strokecolor="#60b4ff [2414]" strokeweight="2pt">
+              <v:rect w14:anchorId="735597B9" id="Rectangle 60" o:spid="_x0000_s1028" style="position:absolute;margin-left:0;margin-top:8.25pt;width:110.25pt;height:32.25pt;z-index:251663360;visibility:visible;mso-wrap-style:square;mso-wrap-distance-left:9pt;mso-wrap-distance-top:0;mso-wrap-distance-right:9pt;mso-wrap-distance-bottom:0;mso-position-horizontal:center;mso-position-horizontal-relative:margin;mso-position-vertical:absolute;mso-position-vertical-relative:text;v-text-anchor:middle" o:gfxdata="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" fillcolor="#60b4ff [2414]" strokecolor="#60b4ff [2414]" strokeweight="2pt">
                 <v:textbox>
                   <w:txbxContent>
                     <w:p>
@@ -6244,6 +6715,7 @@
           <w:noProof/>
           <w:sz w:val="24"/>
           <w:szCs w:val="24"/>
+          <w:lang w:eastAsia="en-US"/>
         </w:rPr>
         <mc:AlternateContent>
           <mc:Choice Requires="wps">
@@ -6308,6 +6780,7 @@
           <w:noProof/>
           <w:sz w:val="24"/>
           <w:szCs w:val="24"/>
+          <w:lang w:eastAsia="en-US"/>
         </w:rPr>
         <mc:AlternateContent>
           <mc:Choice Requires="wps">
@@ -6418,7 +6891,7 @@
           </mc:Choice>
           <mc:Fallback>
             <w:pict>
-              <v:rect w14:anchorId="1A940857" id="Rectangle 192" o:spid="_x0000_s1030" style="position:absolute;margin-left:55.3pt;margin-top:98.3pt;width:106.5pt;height:33pt;z-index:251667456;visibility:visible;mso-wrap-style:square;mso-width-percent:0;mso-height-percent:0;mso-wrap-distance-left:9pt;mso-wrap-distance-top:0;mso-wrap-distance-right:9pt;mso-wrap-distance-bottom:0;mso-position-horizontal:right;mso-position-horizontal-relative:margin;mso-position-vertical:absolute;mso-position-vertical-relative:text;mso-width-percent:0;mso-height-percent:0;mso-width-relative:margin;mso-height-relative:margin;v-text-anchor:middle" o:gfxdata="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" fillcolor="#60b4ff [2414]" strokecolor="#60b4ff [2414]" strokeweight="2pt">
+              <v:rect w14:anchorId="1A940857" id="Rectangle 192" o:spid="_x0000_s1029" style="position:absolute;margin-left:55.3pt;margin-top:98.3pt;width:106.5pt;height:33pt;z-index:251667456;visibility:visible;mso-wrap-style:square;mso-width-percent:0;mso-height-percent:0;mso-wrap-distance-left:9pt;mso-wrap-distance-top:0;mso-wrap-distance-right:9pt;mso-wrap-distance-bottom:0;mso-position-horizontal:right;mso-position-horizontal-relative:margin;mso-position-vertical:absolute;mso-position-vertical-relative:text;mso-width-percent:0;mso-height-percent:0;mso-width-relative:margin;mso-height-relative:margin;v-text-anchor:middle" o:gfxdata="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" fillcolor="#60b4ff [2414]" strokecolor="#60b4ff [2414]" strokeweight="2pt">
                 <v:textbox>
                   <w:txbxContent>
                     <w:p>
@@ -6463,6 +6936,7 @@
           <w:noProof/>
           <w:sz w:val="24"/>
           <w:szCs w:val="24"/>
+          <w:lang w:eastAsia="en-US"/>
         </w:rPr>
         <mc:AlternateContent>
           <mc:Choice Requires="wps">
@@ -6565,7 +7039,7 @@
           </mc:Choice>
           <mc:Fallback>
             <w:pict>
-              <v:rect w14:anchorId="66717E99" id="Rectangle 63" o:spid="_x0000_s1031" style="position:absolute;margin-left:0;margin-top:97.55pt;width:106.5pt;height:33pt;z-index:251666432;visibility:visible;mso-wrap-style:square;mso-width-percent:0;mso-height-percent:0;mso-wrap-distance-left:9pt;mso-wrap-distance-top:0;mso-wrap-distance-right:9pt;mso-wrap-distance-bottom:0;mso-position-horizontal:center;mso-position-horizontal-relative:margin;mso-position-vertical:absolute;mso-position-vertical-relative:text;mso-width-percent:0;mso-height-percent:0;mso-width-relative:margin;mso-height-relative:margin;v-text-anchor:middle" o:gfxdata="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" fillcolor="#60b4ff [2414]" strokecolor="#60b4ff [2414]" strokeweight="2pt">
+              <v:rect w14:anchorId="66717E99" id="Rectangle 63" o:spid="_x0000_s1030" style="position:absolute;margin-left:0;margin-top:97.55pt;width:106.5pt;height:33pt;z-index:251666432;visibility:visible;mso-wrap-style:square;mso-width-percent:0;mso-height-percent:0;mso-wrap-distance-left:9pt;mso-wrap-distance-top:0;mso-wrap-distance-right:9pt;mso-wrap-distance-bottom:0;mso-position-horizontal:center;mso-position-horizontal-relative:margin;mso-position-vertical:absolute;mso-position-vertical-relative:text;mso-width-percent:0;mso-height-percent:0;mso-width-relative:margin;mso-height-relative:margin;v-text-anchor:middle" o:gfxdata="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" fillcolor="#60b4ff [2414]" strokecolor="#60b4ff [2414]" strokeweight="2pt">
                 <v:textbox>
                   <w:txbxContent>
                     <w:p>
@@ -6602,6 +7076,7 @@
           <w:noProof/>
           <w:sz w:val="24"/>
           <w:szCs w:val="24"/>
+          <w:lang w:eastAsia="en-US"/>
         </w:rPr>
         <mc:AlternateContent>
           <mc:Choice Requires="wps">
@@ -6704,7 +7179,7 @@
           </mc:Choice>
           <mc:Fallback>
             <w:pict>
-              <v:rect w14:anchorId="07235C39" id="Rectangle 62" o:spid="_x0000_s1032" style="position:absolute;margin-left:33.75pt;margin-top:95.05pt;width:106.5pt;height:34.5pt;z-index:251665408;visibility:visible;mso-wrap-style:square;mso-width-percent:0;mso-height-percent:0;mso-wrap-distance-left:9pt;mso-wrap-distance-top:0;mso-wrap-distance-right:9pt;mso-wrap-distance-bottom:0;mso-position-horizontal:absolute;mso-position-horizontal-relative:margin;mso-position-vertical:absolute;mso-position-vertical-relative:text;mso-width-percent:0;mso-height-percent:0;mso-width-relative:margin;mso-height-relative:margin;v-text-anchor:middle" o:gfxdata="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" fillcolor="#60b4ff [2414]" strokecolor="#60b4ff [2414]" strokeweight="2pt">
+              <v:rect w14:anchorId="07235C39" id="Rectangle 62" o:spid="_x0000_s1031" style="position:absolute;margin-left:33.75pt;margin-top:95.05pt;width:106.5pt;height:34.5pt;z-index:251665408;visibility:visible;mso-wrap-style:square;mso-width-percent:0;mso-height-percent:0;mso-wrap-distance-left:9pt;mso-wrap-distance-top:0;mso-wrap-distance-right:9pt;mso-wrap-distance-bottom:0;mso-position-horizontal:absolute;mso-position-horizontal-relative:margin;mso-position-vertical:absolute;mso-position-vertical-relative:text;mso-width-percent:0;mso-height-percent:0;mso-width-relative:margin;mso-height-relative:margin;v-text-anchor:middle" o:gfxdata="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" fillcolor="#60b4ff [2414]" strokecolor="#60b4ff [2414]" strokeweight="2pt">
                 <v:textbox>
                   <w:txbxContent>
                     <w:p>
@@ -6750,6 +7225,7 @@
           <w:noProof/>
           <w:sz w:val="24"/>
           <w:szCs w:val="24"/>
+          <w:lang w:eastAsia="en-US"/>
         </w:rPr>
         <mc:AlternateContent>
           <mc:Choice Requires="wps">
@@ -6875,7 +7351,7 @@
       <w:rPr>
         <w:noProof/>
       </w:rPr>
-      <w:t>8</w:t>
+      <w:t>9</w:t>
     </w:r>
     <w:r>
       <w:fldChar w:fldCharType="end"/>
@@ -7703,6 +8179,119 @@
       </w:rPr>
     </w:lvl>
     <w:lvl w:ilvl="8" w:tplc="08090005" w:tentative="1">
+      <w:start w:val="1"/>
+      <w:numFmt w:val="bullet"/>
+      <w:lvlText w:val=""/>
+      <w:lvlJc w:val="left"/>
+      <w:pPr>
+        <w:ind w:left="6480" w:hanging="360"/>
+      </w:pPr>
+      <w:rPr>
+        <w:rFonts w:ascii="Wingdings" w:hAnsi="Wingdings" w:hint="default"/>
+      </w:rPr>
+    </w:lvl>
+  </w:abstractNum>
+  <w:abstractNum w:abstractNumId="9" w15:restartNumberingAfterBreak="0">
+    <w:nsid w:val="7B41402E"/>
+    <w:multiLevelType w:val="hybridMultilevel"/>
+    <w:tmpl w:val="EB48BE4A"/>
+    <w:lvl w:ilvl="0" w:tplc="0409000B">
+      <w:start w:val="1"/>
+      <w:numFmt w:val="bullet"/>
+      <w:lvlText w:val=""/>
+      <w:lvlJc w:val="left"/>
+      <w:pPr>
+        <w:ind w:left="720" w:hanging="360"/>
+      </w:pPr>
+      <w:rPr>
+        <w:rFonts w:ascii="Wingdings" w:hAnsi="Wingdings" w:hint="default"/>
+      </w:rPr>
+    </w:lvl>
+    <w:lvl w:ilvl="1" w:tplc="04090003" w:tentative="1">
+      <w:start w:val="1"/>
+      <w:numFmt w:val="bullet"/>
+      <w:lvlText w:val="o"/>
+      <w:lvlJc w:val="left"/>
+      <w:pPr>
+        <w:ind w:left="1440" w:hanging="360"/>
+      </w:pPr>
+      <w:rPr>
+        <w:rFonts w:ascii="Courier New" w:hAnsi="Courier New" w:cs="Courier New" w:hint="default"/>
+      </w:rPr>
+    </w:lvl>
+    <w:lvl w:ilvl="2" w:tplc="04090005" w:tentative="1">
+      <w:start w:val="1"/>
+      <w:numFmt w:val="bullet"/>
+      <w:lvlText w:val=""/>
+      <w:lvlJc w:val="left"/>
+      <w:pPr>
+        <w:ind w:left="2160" w:hanging="360"/>
+      </w:pPr>
+      <w:rPr>
+        <w:rFonts w:ascii="Wingdings" w:hAnsi="Wingdings" w:hint="default"/>
+      </w:rPr>
+    </w:lvl>
+    <w:lvl w:ilvl="3" w:tplc="04090001" w:tentative="1">
+      <w:start w:val="1"/>
+      <w:numFmt w:val="bullet"/>
+      <w:lvlText w:val=""/>
+      <w:lvlJc w:val="left"/>
+      <w:pPr>
+        <w:ind w:left="2880" w:hanging="360"/>
+      </w:pPr>
+      <w:rPr>
+        <w:rFonts w:ascii="Symbol" w:hAnsi="Symbol" w:hint="default"/>
+      </w:rPr>
+    </w:lvl>
+    <w:lvl w:ilvl="4" w:tplc="04090003" w:tentative="1">
+      <w:start w:val="1"/>
+      <w:numFmt w:val="bullet"/>
+      <w:lvlText w:val="o"/>
+      <w:lvlJc w:val="left"/>
+      <w:pPr>
+        <w:ind w:left="3600" w:hanging="360"/>
+      </w:pPr>
+      <w:rPr>
+        <w:rFonts w:ascii="Courier New" w:hAnsi="Courier New" w:cs="Courier New" w:hint="default"/>
+      </w:rPr>
+    </w:lvl>
+    <w:lvl w:ilvl="5" w:tplc="04090005" w:tentative="1">
+      <w:start w:val="1"/>
+      <w:numFmt w:val="bullet"/>
+      <w:lvlText w:val=""/>
+      <w:lvlJc w:val="left"/>
+      <w:pPr>
+        <w:ind w:left="4320" w:hanging="360"/>
+      </w:pPr>
+      <w:rPr>
+        <w:rFonts w:ascii="Wingdings" w:hAnsi="Wingdings" w:hint="default"/>
+      </w:rPr>
+    </w:lvl>
+    <w:lvl w:ilvl="6" w:tplc="04090001" w:tentative="1">
+      <w:start w:val="1"/>
+      <w:numFmt w:val="bullet"/>
+      <w:lvlText w:val=""/>
+      <w:lvlJc w:val="left"/>
+      <w:pPr>
+        <w:ind w:left="5040" w:hanging="360"/>
+      </w:pPr>
+      <w:rPr>
+        <w:rFonts w:ascii="Symbol" w:hAnsi="Symbol" w:hint="default"/>
+      </w:rPr>
+    </w:lvl>
+    <w:lvl w:ilvl="7" w:tplc="04090003" w:tentative="1">
+      <w:start w:val="1"/>
+      <w:numFmt w:val="bullet"/>
+      <w:lvlText w:val="o"/>
+      <w:lvlJc w:val="left"/>
+      <w:pPr>
+        <w:ind w:left="5760" w:hanging="360"/>
+      </w:pPr>
+      <w:rPr>
+        <w:rFonts w:ascii="Courier New" w:hAnsi="Courier New" w:cs="Courier New" w:hint="default"/>
+      </w:rPr>
+    </w:lvl>
+    <w:lvl w:ilvl="8" w:tplc="04090005" w:tentative="1">
       <w:start w:val="1"/>
       <w:numFmt w:val="bullet"/>
       <w:lvlText w:val=""/>
@@ -7753,6 +8342,9 @@
   </w:num>
   <w:num w:numId="13">
     <w:abstractNumId w:val="5"/>
+  </w:num>
+  <w:num w:numId="14">
+    <w:abstractNumId w:val="9"/>
   </w:num>
 </w:numbering>
 </file>
@@ -8978,686 +9570,6 @@
 </w:styles>
 </file>
 
-<file path=word/glossary/document.xml><?xml version="1.0" encoding="utf-8"?>
-<w:glossaryDocument xmlns:wpc="http://schemas.microsoft.com/office/word/2010/wordprocessingCanvas" xmlns:mc="http://schemas.openxmlformats.org/markup-compatibility/2006" xmlns:o="urn:schemas-microsoft-com:office:office" xmlns:r="http://schemas.openxmlformats.org/officeDocument/2006/relationships" xmlns:m="http://schemas.openxmlformats.org/officeDocument/2006/math" xmlns:v="urn:schemas-microsoft-com:vml" xmlns:wp14="http://schemas.microsoft.com/office/word/2010/wordprocessingDrawing" xmlns:wp="http://schemas.openxmlformats.org/drawingml/2006/wordprocessingDrawing" xmlns:w10="urn:schemas-microsoft-com:office:word" xmlns:w="http://schemas.openxmlformats.org/wordprocessingml/2006/main" xmlns:w14="http://schemas.microsoft.com/office/word/2010/wordml" xmlns:w15="http://schemas.microsoft.com/office/word/2012/wordml" xmlns:wpg="http://schemas.microsoft.com/office/word/2010/wordprocessingGroup" xmlns:wpi="http://schemas.microsoft.com/office/word/2010/wordprocessingInk" xmlns:wne="http://schemas.microsoft.com/office/word/2006/wordml" xmlns:wps="http://schemas.microsoft.com/office/word/2010/wordprocessingShape" mc:Ignorable="w14 w15 wp14"/>
-</file>
-
-<file path=word/glossary/fontTable.xml><?xml version="1.0" encoding="utf-8"?>
-<w:fonts xmlns:mc="http://schemas.openxmlformats.org/markup-compatibility/2006" xmlns:r="http://schemas.openxmlformats.org/officeDocument/2006/relationships" xmlns:w="http://schemas.openxmlformats.org/wordprocessingml/2006/main" xmlns:w14="http://schemas.microsoft.com/office/word/2010/wordml" xmlns:w15="http://schemas.microsoft.com/office/word/2012/wordml" mc:Ignorable="w14 w15">
-  <w:font w:name="Century Gothic">
-    <w:altName w:val="Segoe UI"/>
-    <w:panose1 w:val="020B0502020202020204"/>
-    <w:charset w:val="00"/>
-    <w:family w:val="swiss"/>
-    <w:pitch w:val="variable"/>
-    <w:sig w:usb0="00000287" w:usb1="00000000" w:usb2="00000000" w:usb3="00000000" w:csb0="0000009F" w:csb1="00000000"/>
-  </w:font>
-  <w:font w:name="Times New Roman">
-    <w:panose1 w:val="02020603050405020304"/>
-    <w:charset w:val="00"/>
-    <w:family w:val="roman"/>
-    <w:pitch w:val="variable"/>
-    <w:sig w:usb0="E0002EFF" w:usb1="C0007843" w:usb2="00000009" w:usb3="00000000" w:csb0="000001FF" w:csb1="00000000"/>
-  </w:font>
-  <w:font w:name="Symbol">
-    <w:panose1 w:val="05050102010706020507"/>
-    <w:charset w:val="02"/>
-    <w:family w:val="roman"/>
-    <w:pitch w:val="variable"/>
-    <w:sig w:usb0="00000000" w:usb1="10000000" w:usb2="00000000" w:usb3="00000000" w:csb0="80000000" w:csb1="00000000"/>
-  </w:font>
-  <w:font w:name="Courier New">
-    <w:panose1 w:val="02070309020205020404"/>
-    <w:charset w:val="00"/>
-    <w:family w:val="modern"/>
-    <w:pitch w:val="fixed"/>
-    <w:sig w:usb0="E0002AFF" w:usb1="C0007843" w:usb2="00000009" w:usb3="00000000" w:csb0="000001FF" w:csb1="00000000"/>
-  </w:font>
-  <w:font w:name="Wingdings">
-    <w:panose1 w:val="05000000000000000000"/>
-    <w:charset w:val="02"/>
-    <w:family w:val="auto"/>
-    <w:pitch w:val="variable"/>
-    <w:sig w:usb0="00000000" w:usb1="10000000" w:usb2="00000000" w:usb3="00000000" w:csb0="80000000" w:csb1="00000000"/>
-  </w:font>
-  <w:font w:name="Constantia">
-    <w:panose1 w:val="02030602050306030303"/>
-    <w:charset w:val="00"/>
-    <w:family w:val="roman"/>
-    <w:pitch w:val="variable"/>
-    <w:sig w:usb0="A00002EF" w:usb1="4000204B" w:usb2="00000000" w:usb3="00000000" w:csb0="0000019F" w:csb1="00000000"/>
-  </w:font>
-  <w:font w:name="Tahoma">
-    <w:panose1 w:val="020B0604030504040204"/>
-    <w:charset w:val="00"/>
-    <w:family w:val="swiss"/>
-    <w:pitch w:val="variable"/>
-    <w:sig w:usb0="E1002EFF" w:usb1="C000605B" w:usb2="00000029" w:usb3="00000000" w:csb0="000101FF" w:csb1="00000000"/>
-  </w:font>
-  <w:font w:name="Calibri">
-    <w:panose1 w:val="020F0502020204030204"/>
-    <w:charset w:val="00"/>
-    <w:family w:val="swiss"/>
-    <w:pitch w:val="variable"/>
-    <w:sig w:usb0="E00002FF" w:usb1="4000ACFF" w:usb2="00000001" w:usb3="00000000" w:csb0="0000019F" w:csb1="00000000"/>
-  </w:font>
-  <w:font w:name="Arial">
-    <w:panose1 w:val="020B0604020202020204"/>
-    <w:charset w:val="00"/>
-    <w:family w:val="swiss"/>
-    <w:pitch w:val="variable"/>
-    <w:sig w:usb0="E0002AFF" w:usb1="C0007843" w:usb2="00000009" w:usb3="00000000" w:csb0="000001FF" w:csb1="00000000"/>
-  </w:font>
-  <w:font w:name="Calibri Light">
-    <w:panose1 w:val="020F0302020204030204"/>
-    <w:charset w:val="00"/>
-    <w:family w:val="swiss"/>
-    <w:pitch w:val="variable"/>
-    <w:sig w:usb0="A00002EF" w:usb1="4000207B" w:usb2="00000000" w:usb3="00000000" w:csb0="0000019F" w:csb1="00000000"/>
-  </w:font>
-</w:fonts>
-</file>
-
-<file path=word/glossary/numbering.xml><?xml version="1.0" encoding="utf-8"?>
-<w:numbering xmlns:wpc="http://schemas.microsoft.com/office/word/2010/wordprocessingCanvas" xmlns:mc="http://schemas.openxmlformats.org/markup-compatibility/2006" xmlns:o="urn:schemas-microsoft-com:office:office" xmlns:r="http://schemas.openxmlformats.org/officeDocument/2006/relationships" xmlns:m="http://schemas.openxmlformats.org/officeDocument/2006/math" xmlns:v="urn:schemas-microsoft-com:vml" xmlns:wp14="http://schemas.microsoft.com/office/word/2010/wordprocessingDrawing" xmlns:wp="http://schemas.openxmlformats.org/drawingml/2006/wordprocessingDrawing" xmlns:w10="urn:schemas-microsoft-com:office:word" xmlns:w="http://schemas.openxmlformats.org/wordprocessingml/2006/main" xmlns:w14="http://schemas.microsoft.com/office/word/2010/wordml" xmlns:w15="http://schemas.microsoft.com/office/word/2012/wordml" xmlns:wpg="http://schemas.microsoft.com/office/word/2010/wordprocessingGroup" xmlns:wpi="http://schemas.microsoft.com/office/word/2010/wordprocessingInk" xmlns:wne="http://schemas.microsoft.com/office/word/2006/wordml" xmlns:wps="http://schemas.microsoft.com/office/word/2010/wordprocessingShape" mc:Ignorable="w14 w15 wp14">
-  <w:abstractNum w:abstractNumId="0" w15:restartNumberingAfterBreak="0">
-    <w:nsid w:val="FFFFFF89"/>
-    <w:multiLevelType w:val="singleLevel"/>
-    <w:tmpl w:val="1206D1A0"/>
-    <w:lvl w:ilvl="0">
-      <w:start w:val="1"/>
-      <w:numFmt w:val="bullet"/>
-      <w:pStyle w:val="ListBullet"/>
-      <w:lvlText w:val="−"/>
-      <w:lvlJc w:val="left"/>
-      <w:pPr>
-        <w:ind w:left="720" w:hanging="360"/>
-      </w:pPr>
-      <w:rPr>
-        <w:rFonts w:ascii="Century Gothic" w:hAnsi="Century Gothic" w:hint="default"/>
-        <w:color w:val="0D0D0D" w:themeColor="text1" w:themeTint="F2"/>
-      </w:rPr>
-    </w:lvl>
-  </w:abstractNum>
-  <w:num w:numId="1">
-    <w:abstractNumId w:val="0"/>
-  </w:num>
-</w:numbering>
-</file>
-
-<file path=word/glossary/settings.xml><?xml version="1.0" encoding="utf-8"?>
-<w:settings xmlns:mc="http://schemas.openxmlformats.org/markup-compatibility/2006" xmlns:o="urn:schemas-microsoft-com:office:office" xmlns:r="http://schemas.openxmlformats.org/officeDocument/2006/relationships" xmlns:m="http://schemas.openxmlformats.org/officeDocument/2006/math" xmlns:v="urn:schemas-microsoft-com:vml" xmlns:w10="urn:schemas-microsoft-com:office:word" xmlns:w="http://schemas.openxmlformats.org/wordprocessingml/2006/main" xmlns:w14="http://schemas.microsoft.com/office/word/2010/wordml" xmlns:w15="http://schemas.microsoft.com/office/word/2012/wordml" xmlns:sl="http://schemas.openxmlformats.org/schemaLibrary/2006/main" mc:Ignorable="w14 w15">
-  <w:view w:val="normal"/>
-  <w:defaultTabStop w:val="720"/>
-  <w:characterSpacingControl w:val="doNotCompress"/>
-  <w:compat>
-    <w:useFELayout/>
-    <w:compatSetting w:name="compatibilityMode" w:uri="http://schemas.microsoft.com/office/word" w:val="15"/>
-    <w:compatSetting w:name="overrideTableStyleFontSizeAndJustification" w:uri="http://schemas.microsoft.com/office/word" w:val="1"/>
-    <w:compatSetting w:name="enableOpenTypeFeatures" w:uri="http://schemas.microsoft.com/office/word" w:val="1"/>
-    <w:compatSetting w:name="doNotFlipMirrorIndents" w:uri="http://schemas.microsoft.com/office/word" w:val="1"/>
-    <w:compatSetting w:name="differentiateMultirowTableHeaders" w:uri="http://schemas.microsoft.com/office/word" w:val="1"/>
-  </w:compat>
-  <w:rsids>
-    <w:rsidRoot w:val="000D2147"/>
-    <w:rsid w:val="000D2147"/>
-    <w:rsid w:val="00AA4D13"/>
-  </w:rsids>
-  <m:mathPr>
-    <m:mathFont m:val="Cambria Math"/>
-    <m:brkBin m:val="before"/>
-    <m:brkBinSub m:val="--"/>
-    <m:smallFrac m:val="0"/>
-    <m:dispDef/>
-    <m:lMargin m:val="0"/>
-    <m:rMargin m:val="0"/>
-    <m:defJc m:val="centerGroup"/>
-    <m:wrapIndent m:val="1440"/>
-    <m:intLim m:val="subSup"/>
-    <m:naryLim m:val="undOvr"/>
-  </m:mathPr>
-  <w:themeFontLang w:val="en-US"/>
-  <w:clrSchemeMapping w:bg1="light1" w:t1="dark1" w:bg2="light2" w:t2="dark2" w:accent1="accent1" w:accent2="accent2" w:accent3="accent3" w:accent4="accent4" w:accent5="accent5" w:accent6="accent6" w:hyperlink="hyperlink" w:followedHyperlink="followedHyperlink"/>
-  <w:decimalSymbol w:val=","/>
-  <w:listSeparator w:val=";"/>
-  <w15:chartTrackingRefBased/>
-</w:settings>
-</file>
-
-<file path=word/glossary/styles.xml><?xml version="1.0" encoding="utf-8"?>
-<w:styles xmlns:mc="http://schemas.openxmlformats.org/markup-compatibility/2006" xmlns:r="http://schemas.openxmlformats.org/officeDocument/2006/relationships" xmlns:w="http://schemas.openxmlformats.org/wordprocessingml/2006/main" xmlns:w14="http://schemas.microsoft.com/office/word/2010/wordml" xmlns:w15="http://schemas.microsoft.com/office/word/2012/wordml" mc:Ignorable="w14 w15">
-  <w:docDefaults>
-    <w:rPrDefault>
-      <w:rPr>
-        <w:rFonts w:asciiTheme="minorHAnsi" w:eastAsiaTheme="minorEastAsia" w:hAnsiTheme="minorHAnsi" w:cstheme="minorBidi"/>
-        <w:sz w:val="22"/>
-        <w:szCs w:val="22"/>
-        <w:lang w:val="en-US" w:eastAsia="en-US" w:bidi="ar-SA"/>
-      </w:rPr>
-    </w:rPrDefault>
-    <w:pPrDefault>
-      <w:pPr>
-        <w:spacing w:after="160" w:line="259" w:lineRule="auto"/>
-      </w:pPr>
-    </w:pPrDefault>
-  </w:docDefaults>
-  <w:latentStyles w:defLockedState="0" w:defUIPriority="99" w:defSemiHidden="0" w:defUnhideWhenUsed="0" w:defQFormat="0" w:count="371">
-    <w:lsdException w:name="Normal" w:uiPriority="0" w:qFormat="1"/>
-    <w:lsdException w:name="heading 1" w:uiPriority="1" w:qFormat="1"/>
-    <w:lsdException w:name="heading 2" w:semiHidden="1" w:uiPriority="1" w:unhideWhenUsed="1" w:qFormat="1"/>
-    <w:lsdException w:name="heading 3" w:semiHidden="1" w:uiPriority="9" w:unhideWhenUsed="1" w:qFormat="1"/>
-    <w:lsdException w:name="heading 4" w:semiHidden="1" w:uiPriority="9" w:unhideWhenUsed="1" w:qFormat="1"/>
-    <w:lsdException w:name="heading 5" w:semiHidden="1" w:uiPriority="9" w:unhideWhenUsed="1" w:qFormat="1"/>
-    <w:lsdException w:name="heading 6" w:semiHidden="1" w:uiPriority="9" w:unhideWhenUsed="1" w:qFormat="1"/>
-    <w:lsdException w:name="heading 7" w:semiHidden="1" w:uiPriority="9" w:unhideWhenUsed="1" w:qFormat="1"/>
-    <w:lsdException w:name="heading 8" w:semiHidden="1" w:uiPriority="9" w:unhideWhenUsed="1" w:qFormat="1"/>
-    <w:lsdException w:name="heading 9" w:semiHidden="1" w:uiPriority="9" w:unhideWhenUsed="1" w:qFormat="1"/>
-    <w:lsdException w:name="index 1" w:semiHidden="1" w:unhideWhenUsed="1"/>
-    <w:lsdException w:name="index 2" w:semiHidden="1" w:unhideWhenUsed="1"/>
-    <w:lsdException w:name="index 3" w:semiHidden="1" w:unhideWhenUsed="1"/>
-    <w:lsdException w:name="index 4" w:semiHidden="1" w:unhideWhenUsed="1"/>
-    <w:lsdException w:name="index 5" w:semiHidden="1" w:unhideWhenUsed="1"/>
-    <w:lsdException w:name="index 6" w:semiHidden="1" w:unhideWhenUsed="1"/>
-    <w:lsdException w:name="index 7" w:semiHidden="1" w:unhideWhenUsed="1"/>
-    <w:lsdException w:name="index 8" w:semiHidden="1" w:unhideWhenUsed="1"/>
-    <w:lsdException w:name="index 9" w:semiHidden="1" w:unhideWhenUsed="1"/>
-    <w:lsdException w:name="toc 1" w:semiHidden="1" w:uiPriority="39" w:unhideWhenUsed="1"/>
-    <w:lsdException w:name="toc 2" w:semiHidden="1" w:uiPriority="39" w:unhideWhenUsed="1"/>
-    <w:lsdException w:name="toc 3" w:semiHidden="1" w:uiPriority="39" w:unhideWhenUsed="1"/>
-    <w:lsdException w:name="toc 4" w:semiHidden="1" w:uiPriority="39" w:unhideWhenUsed="1"/>
-    <w:lsdException w:name="toc 5" w:semiHidden="1" w:uiPriority="39" w:unhideWhenUsed="1"/>
-    <w:lsdException w:name="toc 6" w:semiHidden="1" w:uiPriority="39" w:unhideWhenUsed="1"/>
-    <w:lsdException w:name="toc 7" w:semiHidden="1" w:uiPriority="39" w:unhideWhenUsed="1"/>
-    <w:lsdException w:name="toc 8" w:semiHidden="1" w:uiPriority="39" w:unhideWhenUsed="1"/>
-    <w:lsdException w:name="toc 9" w:semiHidden="1" w:uiPriority="39" w:unhideWhenUsed="1"/>
-    <w:lsdException w:name="Normal Indent" w:semiHidden="1" w:unhideWhenUsed="1"/>
-    <w:lsdException w:name="footnote text" w:semiHidden="1" w:unhideWhenUsed="1"/>
-    <w:lsdException w:name="annotation text" w:semiHidden="1" w:unhideWhenUsed="1"/>
-    <w:lsdException w:name="header" w:semiHidden="1" w:unhideWhenUsed="1"/>
-    <w:lsdException w:name="footer" w:semiHidden="1" w:unhideWhenUsed="1"/>
-    <w:lsdException w:name="index heading" w:semiHidden="1" w:unhideWhenUsed="1"/>
-    <w:lsdException w:name="caption" w:semiHidden="1" w:uiPriority="35" w:unhideWhenUsed="1" w:qFormat="1"/>
-    <w:lsdException w:name="table of figures" w:semiHidden="1" w:unhideWhenUsed="1"/>
-    <w:lsdException w:name="envelope address" w:semiHidden="1" w:unhideWhenUsed="1"/>
-    <w:lsdException w:name="envelope return" w:semiHidden="1" w:unhideWhenUsed="1"/>
-    <w:lsdException w:name="footnote reference" w:semiHidden="1" w:unhideWhenUsed="1"/>
-    <w:lsdException w:name="annotation reference" w:semiHidden="1" w:unhideWhenUsed="1"/>
-    <w:lsdException w:name="line number" w:semiHidden="1" w:unhideWhenUsed="1"/>
-    <w:lsdException w:name="page number" w:semiHidden="1" w:unhideWhenUsed="1"/>
-    <w:lsdException w:name="endnote reference" w:semiHidden="1" w:unhideWhenUsed="1"/>
-    <w:lsdException w:name="endnote text" w:semiHidden="1" w:unhideWhenUsed="1"/>
-    <w:lsdException w:name="table of authorities" w:semiHidden="1" w:unhideWhenUsed="1"/>
-    <w:lsdException w:name="macro" w:semiHidden="1" w:unhideWhenUsed="1"/>
-    <w:lsdException w:name="toa heading" w:semiHidden="1" w:unhideWhenUsed="1"/>
-    <w:lsdException w:name="List" w:semiHidden="1" w:unhideWhenUsed="1"/>
-    <w:lsdException w:name="List Bullet" w:semiHidden="1" w:uiPriority="1" w:unhideWhenUsed="1" w:qFormat="1"/>
-    <w:lsdException w:name="List Number" w:semiHidden="1" w:unhideWhenUsed="1"/>
-    <w:lsdException w:name="List 2" w:semiHidden="1" w:unhideWhenUsed="1"/>
-    <w:lsdException w:name="List 3" w:semiHidden="1" w:unhideWhenUsed="1"/>
-    <w:lsdException w:name="List 4" w:semiHidden="1" w:unhideWhenUsed="1"/>
-    <w:lsdException w:name="List 5" w:semiHidden="1" w:unhideWhenUsed="1"/>
-    <w:lsdException w:name="List Bullet 2" w:semiHidden="1" w:unhideWhenUsed="1"/>
-    <w:lsdException w:name="List Bullet 3" w:semiHidden="1" w:unhideWhenUsed="1"/>
-    <w:lsdException w:name="List Bullet 4" w:semiHidden="1" w:unhideWhenUsed="1"/>
-    <w:lsdException w:name="List Bullet 5" w:semiHidden="1" w:unhideWhenUsed="1"/>
-    <w:lsdException w:name="List Number 2" w:semiHidden="1" w:unhideWhenUsed="1"/>
-    <w:lsdException w:name="List Number 3" w:semiHidden="1" w:unhideWhenUsed="1"/>
-    <w:lsdException w:name="List Number 4" w:semiHidden="1" w:unhideWhenUsed="1"/>
-    <w:lsdException w:name="List Number 5" w:semiHidden="1" w:unhideWhenUsed="1"/>
-    <w:lsdException w:name="Title" w:uiPriority="10" w:qFormat="1"/>
-    <w:lsdException w:name="Closing" w:semiHidden="1" w:unhideWhenUsed="1"/>
-    <w:lsdException w:name="Signature" w:semiHidden="1" w:unhideWhenUsed="1"/>
-    <w:lsdException w:name="Default Paragraph Font" w:semiHidden="1" w:uiPriority="1" w:unhideWhenUsed="1"/>
-    <w:lsdException w:name="Body Text" w:semiHidden="1" w:unhideWhenUsed="1"/>
-    <w:lsdException w:name="Body Text Indent" w:semiHidden="1" w:unhideWhenUsed="1"/>
-    <w:lsdException w:name="List Continue" w:semiHidden="1" w:unhideWhenUsed="1"/>
-    <w:lsdException w:name="List Continue 2" w:semiHidden="1" w:unhideWhenUsed="1"/>
-    <w:lsdException w:name="List Continue 3" w:semiHidden="1" w:unhideWhenUsed="1"/>
-    <w:lsdException w:name="List Continue 4" w:semiHidden="1" w:unhideWhenUsed="1"/>
-    <w:lsdException w:name="List Continue 5" w:semiHidden="1" w:unhideWhenUsed="1"/>
-    <w:lsdException w:name="Message Header" w:semiHidden="1" w:unhideWhenUsed="1"/>
-    <w:lsdException w:name="Subtitle" w:uiPriority="11" w:qFormat="1"/>
-    <w:lsdException w:name="Salutation" w:semiHidden="1" w:unhideWhenUsed="1"/>
-    <w:lsdException w:name="Date" w:semiHidden="1" w:unhideWhenUsed="1"/>
-    <w:lsdException w:name="Body Text First Indent" w:semiHidden="1" w:unhideWhenUsed="1"/>
-    <w:lsdException w:name="Body Text First Indent 2" w:semiHidden="1" w:unhideWhenUsed="1"/>
-    <w:lsdException w:name="Note Heading" w:semiHidden="1" w:unhideWhenUsed="1"/>
-    <w:lsdException w:name="Body Text 2" w:semiHidden="1" w:unhideWhenUsed="1"/>
-    <w:lsdException w:name="Body Text 3" w:semiHidden="1" w:unhideWhenUsed="1"/>
-    <w:lsdException w:name="Body Text Indent 2" w:semiHidden="1" w:unhideWhenUsed="1"/>
-    <w:lsdException w:name="Body Text Indent 3" w:semiHidden="1" w:unhideWhenUsed="1"/>
-    <w:lsdException w:name="Block Text" w:semiHidden="1" w:unhideWhenUsed="1"/>
-    <w:lsdException w:name="Hyperlink" w:semiHidden="1" w:unhideWhenUsed="1"/>
-    <w:lsdException w:name="FollowedHyperlink" w:semiHidden="1" w:unhideWhenUsed="1"/>
-    <w:lsdException w:name="Strong" w:uiPriority="22" w:qFormat="1"/>
-    <w:lsdException w:name="Emphasis" w:uiPriority="20" w:qFormat="1"/>
-    <w:lsdException w:name="Document Map" w:semiHidden="1" w:unhideWhenUsed="1"/>
-    <w:lsdException w:name="Plain Text" w:semiHidden="1" w:unhideWhenUsed="1"/>
-    <w:lsdException w:name="E-mail Signature" w:semiHidden="1" w:unhideWhenUsed="1"/>
-    <w:lsdException w:name="HTML Top of Form" w:semiHidden="1" w:unhideWhenUsed="1"/>
-    <w:lsdException w:name="HTML Bottom of Form" w:semiHidden="1" w:unhideWhenUsed="1"/>
-    <w:lsdException w:name="Normal (Web)" w:semiHidden="1" w:unhideWhenUsed="1"/>
-    <w:lsdException w:name="HTML Acronym" w:semiHidden="1" w:unhideWhenUsed="1"/>
-    <w:lsdException w:name="HTML Address" w:semiHidden="1" w:unhideWhenUsed="1"/>
-    <w:lsdException w:name="HTML Cite" w:semiHidden="1" w:unhideWhenUsed="1"/>
-    <w:lsdException w:name="HTML Code" w:semiHidden="1" w:unhideWhenUsed="1"/>
-    <w:lsdException w:name="HTML Definition" w:semiHidden="1" w:unhideWhenUsed="1"/>
-    <w:lsdException w:name="HTML Keyboard" w:semiHidden="1" w:unhideWhenUsed="1"/>
-    <w:lsdException w:name="HTML Preformatted" w:semiHidden="1" w:unhideWhenUsed="1"/>
-    <w:lsdException w:name="HTML Sample" w:semiHidden="1" w:unhideWhenUsed="1"/>
-    <w:lsdException w:name="HTML Typewriter" w:semiHidden="1" w:unhideWhenUsed="1"/>
-    <w:lsdException w:name="HTML Variable" w:semiHidden="1" w:unhideWhenUsed="1"/>
-    <w:lsdException w:name="Normal Table" w:semiHidden="1" w:unhideWhenUsed="1"/>
-    <w:lsdException w:name="annotation subject" w:semiHidden="1" w:unhideWhenUsed="1"/>
-    <w:lsdException w:name="No List" w:semiHidden="1" w:unhideWhenUsed="1"/>
-    <w:lsdException w:name="Outline List 1" w:semiHidden="1" w:unhideWhenUsed="1"/>
-    <w:lsdException w:name="Outline List 2" w:semiHidden="1" w:unhideWhenUsed="1"/>
-    <w:lsdException w:name="Outline List 3" w:semiHidden="1" w:unhideWhenUsed="1"/>
-    <w:lsdException w:name="Table Simple 1" w:semiHidden="1" w:unhideWhenUsed="1"/>
-    <w:lsdException w:name="Table Simple 2" w:semiHidden="1" w:unhideWhenUsed="1"/>
-    <w:lsdException w:name="Table Simple 3" w:semiHidden="1" w:unhideWhenUsed="1"/>
-    <w:lsdException w:name="Table Classic 1" w:semiHidden="1" w:unhideWhenUsed="1"/>
-    <w:lsdException w:name="Table Classic 2" w:semiHidden="1" w:unhideWhenUsed="1"/>
-    <w:lsdException w:name="Table Classic 3" w:semiHidden="1" w:unhideWhenUsed="1"/>
-    <w:lsdException w:name="Table Classic 4" w:semiHidden="1" w:unhideWhenUsed="1"/>
-    <w:lsdException w:name="Table Colorful 1" w:semiHidden="1" w:unhideWhenUsed="1"/>
-    <w:lsdException w:name="Table Colorful 2" w:semiHidden="1" w:unhideWhenUsed="1"/>
-    <w:lsdException w:name="Table Colorful 3" w:semiHidden="1" w:unhideWhenUsed="1"/>
-    <w:lsdException w:name="Table Columns 1" w:semiHidden="1" w:unhideWhenUsed="1"/>
-    <w:lsdException w:name="Table Columns 2" w:semiHidden="1" w:unhideWhenUsed="1"/>
-    <w:lsdException w:name="Table Columns 3" w:semiHidden="1" w:unhideWhenUsed="1"/>
-    <w:lsdException w:name="Table Columns 4" w:semiHidden="1" w:unhideWhenUsed="1"/>
-    <w:lsdException w:name="Table Columns 5" w:semiHidden="1" w:unhideWhenUsed="1"/>
-    <w:lsdException w:name="Table Grid 1" w:semiHidden="1" w:unhideWhenUsed="1"/>
-    <w:lsdException w:name="Table Grid 2" w:semiHidden="1" w:unhideWhenUsed="1"/>
-    <w:lsdException w:name="Table Grid 3" w:semiHidden="1" w:unhideWhenUsed="1"/>
-    <w:lsdException w:name="Table Grid 4" w:semiHidden="1" w:unhideWhenUsed="1"/>
-    <w:lsdException w:name="Table Grid 5" w:semiHidden="1" w:unhideWhenUsed="1"/>
-    <w:lsdException w:name="Table Grid 6" w:semiHidden="1" w:unhideWhenUsed="1"/>
-    <w:lsdException w:name="Table Grid 7" w:semiHidden="1" w:unhideWhenUsed="1"/>
-    <w:lsdException w:name="Table Grid 8" w:semiHidden="1" w:unhideWhenUsed="1"/>
-    <w:lsdException w:name="Table List 1" w:semiHidden="1" w:unhideWhenUsed="1"/>
-    <w:lsdException w:name="Table List 2" w:semiHidden="1" w:unhideWhenUsed="1"/>
-    <w:lsdException w:name="Table List 3" w:semiHidden="1" w:unhideWhenUsed="1"/>
-    <w:lsdException w:name="Table List 4" w:semiHidden="1" w:unhideWhenUsed="1"/>
-    <w:lsdException w:name="Table List 5" w:semiHidden="1" w:unhideWhenUsed="1"/>
-    <w:lsdException w:name="Table List 6" w:semiHidden="1" w:unhideWhenUsed="1"/>
-    <w:lsdException w:name="Table List 7" w:semiHidden="1" w:unhideWhenUsed="1"/>
-    <w:lsdException w:name="Table List 8" w:semiHidden="1" w:unhideWhenUsed="1"/>
-    <w:lsdException w:name="Table 3D effects 1" w:semiHidden="1" w:unhideWhenUsed="1"/>
-    <w:lsdException w:name="Table 3D effects 2" w:semiHidden="1" w:unhideWhenUsed="1"/>
-    <w:lsdException w:name="Table 3D effects 3" w:semiHidden="1" w:unhideWhenUsed="1"/>
-    <w:lsdException w:name="Table Contemporary" w:semiHidden="1" w:unhideWhenUsed="1"/>
-    <w:lsdException w:name="Table Elegant" w:semiHidden="1" w:unhideWhenUsed="1"/>
-    <w:lsdException w:name="Table Professional" w:semiHidden="1" w:unhideWhenUsed="1"/>
-    <w:lsdException w:name="Table Subtle 1" w:semiHidden="1" w:unhideWhenUsed="1"/>
-    <w:lsdException w:name="Table Subtle 2" w:semiHidden="1" w:unhideWhenUsed="1"/>
-    <w:lsdException w:name="Table Web 1" w:semiHidden="1" w:unhideWhenUsed="1"/>
-    <w:lsdException w:name="Table Web 2" w:semiHidden="1" w:unhideWhenUsed="1"/>
-    <w:lsdException w:name="Table Web 3" w:semiHidden="1" w:unhideWhenUsed="1"/>
-    <w:lsdException w:name="Balloon Text" w:semiHidden="1" w:unhideWhenUsed="1"/>
-    <w:lsdException w:name="Table Grid" w:uiPriority="39"/>
-    <w:lsdException w:name="Table Theme" w:semiHidden="1" w:unhideWhenUsed="1"/>
-    <w:lsdException w:name="Placeholder Text" w:semiHidden="1"/>
-    <w:lsdException w:name="No Spacing" w:uiPriority="1" w:qFormat="1"/>
-    <w:lsdException w:name="Light Shading" w:uiPriority="60"/>
-    <w:lsdException w:name="Light List" w:uiPriority="61"/>
-    <w:lsdException w:name="Light Grid" w:uiPriority="62"/>
-    <w:lsdException w:name="Medium Shading 1" w:uiPriority="63"/>
-    <w:lsdException w:name="Medium Shading 2" w:uiPriority="64"/>
-    <w:lsdException w:name="Medium List 1" w:uiPriority="65"/>
-    <w:lsdException w:name="Medium List 2" w:uiPriority="66"/>
-    <w:lsdException w:name="Medium Grid 1" w:uiPriority="67"/>
-    <w:lsdException w:name="Medium Grid 2" w:uiPriority="68"/>
-    <w:lsdException w:name="Medium Grid 3" w:uiPriority="69"/>
-    <w:lsdException w:name="Dark List" w:uiPriority="70"/>
-    <w:lsdException w:name="Colorful Shading" w:uiPriority="71"/>
-    <w:lsdException w:name="Colorful List" w:uiPriority="72"/>
-    <w:lsdException w:name="Colorful Grid" w:uiPriority="73"/>
-    <w:lsdException w:name="Light Shading Accent 1" w:uiPriority="60"/>
-    <w:lsdException w:name="Light List Accent 1" w:uiPriority="61"/>
-    <w:lsdException w:name="Light Grid Accent 1" w:uiPriority="62"/>
-    <w:lsdException w:name="Medium Shading 1 Accent 1" w:uiPriority="63"/>
-    <w:lsdException w:name="Medium Shading 2 Accent 1" w:uiPriority="64"/>
-    <w:lsdException w:name="Medium List 1 Accent 1" w:uiPriority="65"/>
-    <w:lsdException w:name="Revision" w:semiHidden="1"/>
-    <w:lsdException w:name="List Paragraph" w:uiPriority="34" w:qFormat="1"/>
-    <w:lsdException w:name="Quote" w:uiPriority="29" w:qFormat="1"/>
-    <w:lsdException w:name="Intense Quote" w:uiPriority="30" w:qFormat="1"/>
-    <w:lsdException w:name="Medium List 2 Accent 1" w:uiPriority="66"/>
-    <w:lsdException w:name="Medium Grid 1 Accent 1" w:uiPriority="67"/>
-    <w:lsdException w:name="Medium Grid 2 Accent 1" w:uiPriority="68"/>
-    <w:lsdException w:name="Medium Grid 3 Accent 1" w:uiPriority="69"/>
-    <w:lsdException w:name="Dark List Accent 1" w:uiPriority="70"/>
-    <w:lsdException w:name="Colorful Shading Accent 1" w:uiPriority="71"/>
-    <w:lsdException w:name="Colorful List Accent 1" w:uiPriority="72"/>
-    <w:lsdException w:name="Colorful Grid Accent 1" w:uiPriority="73"/>
-    <w:lsdException w:name="Light Shading Accent 2" w:uiPriority="60"/>
-    <w:lsdException w:name="Light List Accent 2" w:uiPriority="61"/>
-    <w:lsdException w:name="Light Grid Accent 2" w:uiPriority="62"/>
-    <w:lsdException w:name="Medium Shading 1 Accent 2" w:uiPriority="63"/>
-    <w:lsdException w:name="Medium Shading 2 Accent 2" w:uiPriority="64"/>
-    <w:lsdException w:name="Medium List 1 Accent 2" w:uiPriority="65"/>
-    <w:lsdException w:name="Medium List 2 Accent 2" w:uiPriority="66"/>
-    <w:lsdException w:name="Medium Grid 1 Accent 2" w:uiPriority="67"/>
-    <w:lsdException w:name="Medium Grid 2 Accent 2" w:uiPriority="68"/>
-    <w:lsdException w:name="Medium Grid 3 Accent 2" w:uiPriority="69"/>
-    <w:lsdException w:name="Dark List Accent 2" w:uiPriority="70"/>
-    <w:lsdException w:name="Colorful Shading Accent 2" w:uiPriority="71"/>
-    <w:lsdException w:name="Colorful List Accent 2" w:uiPriority="72"/>
-    <w:lsdException w:name="Colorful Grid Accent 2" w:uiPriority="73"/>
-    <w:lsdException w:name="Light Shading Accent 3" w:uiPriority="60"/>
-    <w:lsdException w:name="Light List Accent 3" w:uiPriority="61"/>
-    <w:lsdException w:name="Light Grid Accent 3" w:uiPriority="62"/>
-    <w:lsdException w:name="Medium Shading 1 Accent 3" w:uiPriority="63"/>
-    <w:lsdException w:name="Medium Shading 2 Accent 3" w:uiPriority="64"/>
-    <w:lsdException w:name="Medium List 1 Accent 3" w:uiPriority="65"/>
-    <w:lsdException w:name="Medium List 2 Accent 3" w:uiPriority="66"/>
-    <w:lsdException w:name="Medium Grid 1 Accent 3" w:uiPriority="67"/>
-    <w:lsdException w:name="Medium Grid 2 Accent 3" w:uiPriority="68"/>
-    <w:lsdException w:name="Medium Grid 3 Accent 3" w:uiPriority="69"/>
-    <w:lsdException w:name="Dark List Accent 3" w:uiPriority="70"/>
-    <w:lsdException w:name="Colorful Shading Accent 3" w:uiPriority="71"/>
-    <w:lsdException w:name="Colorful List Accent 3" w:uiPriority="72"/>
-    <w:lsdException w:name="Colorful Grid Accent 3" w:uiPriority="73"/>
-    <w:lsdException w:name="Light Shading Accent 4" w:uiPriority="60"/>
-    <w:lsdException w:name="Light List Accent 4" w:uiPriority="61"/>
-    <w:lsdException w:name="Light Grid Accent 4" w:uiPriority="62"/>
-    <w:lsdException w:name="Medium Shading 1 Accent 4" w:uiPriority="63"/>
-    <w:lsdException w:name="Medium Shading 2 Accent 4" w:uiPriority="64"/>
-    <w:lsdException w:name="Medium List 1 Accent 4" w:uiPriority="65"/>
-    <w:lsdException w:name="Medium List 2 Accent 4" w:uiPriority="66"/>
-    <w:lsdException w:name="Medium Grid 1 Accent 4" w:uiPriority="67"/>
-    <w:lsdException w:name="Medium Grid 2 Accent 4" w:uiPriority="68"/>
-    <w:lsdException w:name="Medium Grid 3 Accent 4" w:uiPriority="69"/>
-    <w:lsdException w:name="Dark List Accent 4" w:uiPriority="70"/>
-    <w:lsdException w:name="Colorful Shading Accent 4" w:uiPriority="71"/>
-    <w:lsdException w:name="Colorful List Accent 4" w:uiPriority="72"/>
-    <w:lsdException w:name="Colorful Grid Accent 4" w:uiPriority="73"/>
-    <w:lsdException w:name="Light Shading Accent 5" w:uiPriority="60"/>
-    <w:lsdException w:name="Light List Accent 5" w:uiPriority="61"/>
-    <w:lsdException w:name="Light Grid Accent 5" w:uiPriority="62"/>
-    <w:lsdException w:name="Medium Shading 1 Accent 5" w:uiPriority="63"/>
-    <w:lsdException w:name="Medium Shading 2 Accent 5" w:uiPriority="64"/>
-    <w:lsdException w:name="Medium List 1 Accent 5" w:uiPriority="65"/>
-    <w:lsdException w:name="Medium List 2 Accent 5" w:uiPriority="66"/>
-    <w:lsdException w:name="Medium Grid 1 Accent 5" w:uiPriority="67"/>
-    <w:lsdException w:name="Medium Grid 2 Accent 5" w:uiPriority="68"/>
-    <w:lsdException w:name="Medium Grid 3 Accent 5" w:uiPriority="69"/>
-    <w:lsdException w:name="Dark List Accent 5" w:uiPriority="70"/>
-    <w:lsdException w:name="Colorful Shading Accent 5" w:uiPriority="71"/>
-    <w:lsdException w:name="Colorful List Accent 5" w:uiPriority="72"/>
-    <w:lsdException w:name="Colorful Grid Accent 5" w:uiPriority="73"/>
-    <w:lsdException w:name="Light Shading Accent 6" w:uiPriority="60"/>
-    <w:lsdException w:name="Light List Accent 6" w:uiPriority="61"/>
-    <w:lsdException w:name="Light Grid Accent 6" w:uiPriority="62"/>
-    <w:lsdException w:name="Medium Shading 1 Accent 6" w:uiPriority="63"/>
-    <w:lsdException w:name="Medium Shading 2 Accent 6" w:uiPriority="64"/>
-    <w:lsdException w:name="Medium List 1 Accent 6" w:uiPriority="65"/>
-    <w:lsdException w:name="Medium List 2 Accent 6" w:uiPriority="66"/>
-    <w:lsdException w:name="Medium Grid 1 Accent 6" w:uiPriority="67"/>
-    <w:lsdException w:name="Medium Grid 2 Accent 6" w:uiPriority="68"/>
-    <w:lsdException w:name="Medium Grid 3 Accent 6" w:uiPriority="69"/>
-    <w:lsdException w:name="Dark List Accent 6" w:uiPriority="70"/>
-    <w:lsdException w:name="Colorful Shading Accent 6" w:uiPriority="71"/>
-    <w:lsdException w:name="Colorful List Accent 6" w:uiPriority="72"/>
-    <w:lsdException w:name="Colorful Grid Accent 6" w:uiPriority="73"/>
-    <w:lsdException w:name="Subtle Emphasis" w:uiPriority="19" w:qFormat="1"/>
-    <w:lsdException w:name="Intense Emphasis" w:uiPriority="21" w:qFormat="1"/>
-    <w:lsdException w:name="Subtle Reference" w:uiPriority="31" w:qFormat="1"/>
-    <w:lsdException w:name="Intense Reference" w:uiPriority="32" w:qFormat="1"/>
-    <w:lsdException w:name="Book Title" w:uiPriority="33" w:qFormat="1"/>
-    <w:lsdException w:name="Bibliography" w:semiHidden="1" w:uiPriority="37" w:unhideWhenUsed="1"/>
-    <w:lsdException w:name="TOC Heading" w:semiHidden="1" w:uiPriority="39" w:unhideWhenUsed="1" w:qFormat="1"/>
-    <w:lsdException w:name="Plain Table 1" w:uiPriority="41"/>
-    <w:lsdException w:name="Plain Table 2" w:uiPriority="42"/>
-    <w:lsdException w:name="Plain Table 3" w:uiPriority="43"/>
-    <w:lsdException w:name="Plain Table 4" w:uiPriority="44"/>
-    <w:lsdException w:name="Plain Table 5" w:uiPriority="45"/>
-    <w:lsdException w:name="Grid Table Light" w:uiPriority="40"/>
-    <w:lsdException w:name="Grid Table 1 Light" w:uiPriority="46"/>
-    <w:lsdException w:name="Grid Table 2" w:uiPriority="47"/>
-    <w:lsdException w:name="Grid Table 3" w:uiPriority="48"/>
-    <w:lsdException w:name="Grid Table 4" w:uiPriority="49"/>
-    <w:lsdException w:name="Grid Table 5 Dark" w:uiPriority="50"/>
-    <w:lsdException w:name="Grid Table 6 Colorful" w:uiPriority="51"/>
-    <w:lsdException w:name="Grid Table 7 Colorful" w:uiPriority="52"/>
-    <w:lsdException w:name="Grid Table 1 Light Accent 1" w:uiPriority="46"/>
-    <w:lsdException w:name="Grid Table 2 Accent 1" w:uiPriority="47"/>
-    <w:lsdException w:name="Grid Table 3 Accent 1" w:uiPriority="48"/>
-    <w:lsdException w:name="Grid Table 4 Accent 1" w:uiPriority="49"/>
-    <w:lsdException w:name="Grid Table 5 Dark Accent 1" w:uiPriority="50"/>
-    <w:lsdException w:name="Grid Table 6 Colorful Accent 1" w:uiPriority="51"/>
-    <w:lsdException w:name="Grid Table 7 Colorful Accent 1" w:uiPriority="52"/>
-    <w:lsdException w:name="Grid Table 1 Light Accent 2" w:uiPriority="46"/>
-    <w:lsdException w:name="Grid Table 2 Accent 2" w:uiPriority="47"/>
-    <w:lsdException w:name="Grid Table 3 Accent 2" w:uiPriority="48"/>
-    <w:lsdException w:name="Grid Table 4 Accent 2" w:uiPriority="49"/>
-    <w:lsdException w:name="Grid Table 5 Dark Accent 2" w:uiPriority="50"/>
-    <w:lsdException w:name="Grid Table 6 Colorful Accent 2" w:uiPriority="51"/>
-    <w:lsdException w:name="Grid Table 7 Colorful Accent 2" w:uiPriority="52"/>
-    <w:lsdException w:name="Grid Table 1 Light Accent 3" w:uiPriority="46"/>
-    <w:lsdException w:name="Grid Table 2 Accent 3" w:uiPriority="47"/>
-    <w:lsdException w:name="Grid Table 3 Accent 3" w:uiPriority="48"/>
-    <w:lsdException w:name="Grid Table 4 Accent 3" w:uiPriority="49"/>
-    <w:lsdException w:name="Grid Table 5 Dark Accent 3" w:uiPriority="50"/>
-    <w:lsdException w:name="Grid Table 6 Colorful Accent 3" w:uiPriority="51"/>
-    <w:lsdException w:name="Grid Table 7 Colorful Accent 3" w:uiPriority="52"/>
-    <w:lsdException w:name="Grid Table 1 Light Accent 4" w:uiPriority="46"/>
-    <w:lsdException w:name="Grid Table 2 Accent 4" w:uiPriority="47"/>
-    <w:lsdException w:name="Grid Table 3 Accent 4" w:uiPriority="48"/>
-    <w:lsdException w:name="Grid Table 4 Accent 4" w:uiPriority="49"/>
-    <w:lsdException w:name="Grid Table 5 Dark Accent 4" w:uiPriority="50"/>
-    <w:lsdException w:name="Grid Table 6 Colorful Accent 4" w:uiPriority="51"/>
-    <w:lsdException w:name="Grid Table 7 Colorful Accent 4" w:uiPriority="52"/>
-    <w:lsdException w:name="Grid Table 1 Light Accent 5" w:uiPriority="46"/>
-    <w:lsdException w:name="Grid Table 2 Accent 5" w:uiPriority="47"/>
-    <w:lsdException w:name="Grid Table 3 Accent 5" w:uiPriority="48"/>
-    <w:lsdException w:name="Grid Table 4 Accent 5" w:uiPriority="49"/>
-    <w:lsdException w:name="Grid Table 5 Dark Accent 5" w:uiPriority="50"/>
-    <w:lsdException w:name="Grid Table 6 Colorful Accent 5" w:uiPriority="51"/>
-    <w:lsdException w:name="Grid Table 7 Colorful Accent 5" w:uiPriority="52"/>
-    <w:lsdException w:name="Grid Table 1 Light Accent 6" w:uiPriority="46"/>
-    <w:lsdException w:name="Grid Table 2 Accent 6" w:uiPriority="47"/>
-    <w:lsdException w:name="Grid Table 3 Accent 6" w:uiPriority="48"/>
-    <w:lsdException w:name="Grid Table 4 Accent 6" w:uiPriority="49"/>
-    <w:lsdException w:name="Grid Table 5 Dark Accent 6" w:uiPriority="50"/>
-    <w:lsdException w:name="Grid Table 6 Colorful Accent 6" w:uiPriority="51"/>
-    <w:lsdException w:name="Grid Table 7 Colorful Accent 6" w:uiPriority="52"/>
-    <w:lsdException w:name="List Table 1 Light" w:uiPriority="46"/>
-    <w:lsdException w:name="List Table 2" w:uiPriority="47"/>
-    <w:lsdException w:name="List Table 3" w:uiPriority="48"/>
-    <w:lsdException w:name="List Table 4" w:uiPriority="49"/>
-    <w:lsdException w:name="List Table 5 Dark" w:uiPriority="50"/>
-    <w:lsdException w:name="List Table 6 Colorful" w:uiPriority="51"/>
-    <w:lsdException w:name="List Table 7 Colorful" w:uiPriority="52"/>
-    <w:lsdException w:name="List Table 1 Light Accent 1" w:uiPriority="46"/>
-    <w:lsdException w:name="List Table 2 Accent 1" w:uiPriority="47"/>
-    <w:lsdException w:name="List Table 3 Accent 1" w:uiPriority="48"/>
-    <w:lsdException w:name="List Table 4 Accent 1" w:uiPriority="49"/>
-    <w:lsdException w:name="List Table 5 Dark Accent 1" w:uiPriority="50"/>
-    <w:lsdException w:name="List Table 6 Colorful Accent 1" w:uiPriority="51"/>
-    <w:lsdException w:name="List Table 7 Colorful Accent 1" w:uiPriority="52"/>
-    <w:lsdException w:name="List Table 1 Light Accent 2" w:uiPriority="46"/>
-    <w:lsdException w:name="List Table 2 Accent 2" w:uiPriority="47"/>
-    <w:lsdException w:name="List Table 3 Accent 2" w:uiPriority="48"/>
-    <w:lsdException w:name="List Table 4 Accent 2" w:uiPriority="49"/>
-    <w:lsdException w:name="List Table 5 Dark Accent 2" w:uiPriority="50"/>
-    <w:lsdException w:name="List Table 6 Colorful Accent 2" w:uiPriority="51"/>
-    <w:lsdException w:name="List Table 7 Colorful Accent 2" w:uiPriority="52"/>
-    <w:lsdException w:name="List Table 1 Light Accent 3" w:uiPriority="46"/>
-    <w:lsdException w:name="List Table 2 Accent 3" w:uiPriority="47"/>
-    <w:lsdException w:name="List Table 3 Accent 3" w:uiPriority="48"/>
-    <w:lsdException w:name="List Table 4 Accent 3" w:uiPriority="49"/>
-    <w:lsdException w:name="List Table 5 Dark Accent 3" w:uiPriority="50"/>
-    <w:lsdException w:name="List Table 6 Colorful Accent 3" w:uiPriority="51"/>
-    <w:lsdException w:name="List Table 7 Colorful Accent 3" w:uiPriority="52"/>
-    <w:lsdException w:name="List Table 1 Light Accent 4" w:uiPriority="46"/>
-    <w:lsdException w:name="List Table 2 Accent 4" w:uiPriority="47"/>
-    <w:lsdException w:name="List Table 3 Accent 4" w:uiPriority="48"/>
-    <w:lsdException w:name="List Table 4 Accent 4" w:uiPriority="49"/>
-    <w:lsdException w:name="List Table 5 Dark Accent 4" w:uiPriority="50"/>
-    <w:lsdException w:name="List Table 6 Colorful Accent 4" w:uiPriority="51"/>
-    <w:lsdException w:name="List Table 7 Colorful Accent 4" w:uiPriority="52"/>
-    <w:lsdException w:name="List Table 1 Light Accent 5" w:uiPriority="46"/>
-    <w:lsdException w:name="List Table 2 Accent 5" w:uiPriority="47"/>
-    <w:lsdException w:name="List Table 3 Accent 5" w:uiPriority="48"/>
-    <w:lsdException w:name="List Table 4 Accent 5" w:uiPriority="49"/>
-    <w:lsdException w:name="List Table 5 Dark Accent 5" w:uiPriority="50"/>
-    <w:lsdException w:name="List Table 6 Colorful Accent 5" w:uiPriority="51"/>
-    <w:lsdException w:name="List Table 7 Colorful Accent 5" w:uiPriority="52"/>
-    <w:lsdException w:name="List Table 1 Light Accent 6" w:uiPriority="46"/>
-    <w:lsdException w:name="List Table 2 Accent 6" w:uiPriority="47"/>
-    <w:lsdException w:name="List Table 3 Accent 6" w:uiPriority="48"/>
-    <w:lsdException w:name="List Table 4 Accent 6" w:uiPriority="49"/>
-    <w:lsdException w:name="List Table 5 Dark Accent 6" w:uiPriority="50"/>
-    <w:lsdException w:name="List Table 6 Colorful Accent 6" w:uiPriority="51"/>
-    <w:lsdException w:name="List Table 7 Colorful Accent 6" w:uiPriority="52"/>
-  </w:latentStyles>
-  <w:style w:type="paragraph" w:default="1" w:styleId="Normal">
-    <w:name w:val="Normal"/>
-    <w:qFormat/>
-  </w:style>
-  <w:style w:type="paragraph" w:styleId="Heading1">
-    <w:name w:val="heading 1"/>
-    <w:basedOn w:val="Normal"/>
-    <w:next w:val="Normal"/>
-    <w:link w:val="Heading1Char"/>
-    <w:uiPriority w:val="1"/>
-    <w:qFormat/>
-    <w:pPr>
-      <w:keepNext/>
-      <w:keepLines/>
-      <w:spacing w:before="600" w:after="60" w:line="264" w:lineRule="auto"/>
-      <w:outlineLvl w:val="0"/>
-    </w:pPr>
-    <w:rPr>
-      <w:rFonts w:asciiTheme="majorHAnsi" w:eastAsiaTheme="majorEastAsia" w:hAnsiTheme="majorHAnsi" w:cstheme="majorBidi"/>
-      <w:color w:val="5B9BD5" w:themeColor="accent1"/>
-      <w:sz w:val="30"/>
-    </w:rPr>
-  </w:style>
-  <w:style w:type="paragraph" w:styleId="Heading2">
-    <w:name w:val="heading 2"/>
-    <w:basedOn w:val="Normal"/>
-    <w:next w:val="Normal"/>
-    <w:link w:val="Heading2Char"/>
-    <w:uiPriority w:val="1"/>
-    <w:unhideWhenUsed/>
-    <w:qFormat/>
-    <w:pPr>
-      <w:keepNext/>
-      <w:keepLines/>
-      <w:spacing w:before="240" w:after="0" w:line="264" w:lineRule="auto"/>
-      <w:outlineLvl w:val="1"/>
-    </w:pPr>
-    <w:rPr>
-      <w:rFonts w:asciiTheme="majorHAnsi" w:eastAsiaTheme="majorEastAsia" w:hAnsiTheme="majorHAnsi" w:cstheme="majorBidi"/>
-      <w:caps/>
-      <w:color w:val="5B9BD5" w:themeColor="accent1"/>
-    </w:rPr>
-  </w:style>
-  <w:style w:type="character" w:default="1" w:styleId="DefaultParagraphFont">
-    <w:name w:val="Default Paragraph Font"/>
-    <w:uiPriority w:val="1"/>
-    <w:semiHidden/>
-    <w:unhideWhenUsed/>
-  </w:style>
-  <w:style w:type="table" w:default="1" w:styleId="TableNormal">
-    <w:name w:val="Normal Table"/>
-    <w:uiPriority w:val="99"/>
-    <w:semiHidden/>
-    <w:unhideWhenUsed/>
-    <w:tblPr>
-      <w:tblInd w:w="0" w:type="dxa"/>
-      <w:tblCellMar>
-        <w:top w:w="0" w:type="dxa"/>
-        <w:left w:w="108" w:type="dxa"/>
-        <w:bottom w:w="0" w:type="dxa"/>
-        <w:right w:w="108" w:type="dxa"/>
-      </w:tblCellMar>
-    </w:tblPr>
-  </w:style>
-  <w:style w:type="numbering" w:default="1" w:styleId="NoList">
-    <w:name w:val="No List"/>
-    <w:uiPriority w:val="99"/>
-    <w:semiHidden/>
-    <w:unhideWhenUsed/>
-  </w:style>
-  <w:style w:type="character" w:customStyle="1" w:styleId="Heading1Char">
-    <w:name w:val="Heading 1 Char"/>
-    <w:basedOn w:val="DefaultParagraphFont"/>
-    <w:link w:val="Heading1"/>
-    <w:uiPriority w:val="1"/>
-    <w:rPr>
-      <w:rFonts w:asciiTheme="majorHAnsi" w:eastAsiaTheme="majorEastAsia" w:hAnsiTheme="majorHAnsi" w:cstheme="majorBidi"/>
-      <w:color w:val="5B9BD5" w:themeColor="accent1"/>
-      <w:sz w:val="30"/>
-    </w:rPr>
-  </w:style>
-  <w:style w:type="character" w:customStyle="1" w:styleId="Heading2Char">
-    <w:name w:val="Heading 2 Char"/>
-    <w:basedOn w:val="DefaultParagraphFont"/>
-    <w:link w:val="Heading2"/>
-    <w:uiPriority w:val="1"/>
-    <w:rPr>
-      <w:rFonts w:asciiTheme="majorHAnsi" w:eastAsiaTheme="majorEastAsia" w:hAnsiTheme="majorHAnsi" w:cstheme="majorBidi"/>
-      <w:caps/>
-      <w:color w:val="5B9BD5" w:themeColor="accent1"/>
-    </w:rPr>
-  </w:style>
-  <w:style w:type="paragraph" w:styleId="ListBullet">
-    <w:name w:val="List Bullet"/>
-    <w:basedOn w:val="Normal"/>
-    <w:uiPriority w:val="1"/>
-    <w:unhideWhenUsed/>
-    <w:qFormat/>
-    <w:pPr>
-      <w:numPr>
-        <w:numId w:val="1"/>
-      </w:numPr>
-      <w:spacing w:before="120" w:after="200" w:line="264" w:lineRule="auto"/>
-    </w:pPr>
-    <w:rPr>
-      <w:rFonts w:cs="Times New Roman"/>
-      <w:color w:val="595959" w:themeColor="text1" w:themeTint="A6"/>
-      <w:sz w:val="20"/>
-    </w:rPr>
-  </w:style>
-  <w:style w:type="paragraph" w:customStyle="1" w:styleId="6BA5CA4EA34E4248A34770A1169B5E84">
-    <w:name w:val="6BA5CA4EA34E4248A34770A1169B5E84"/>
-  </w:style>
-  <w:style w:type="paragraph" w:customStyle="1" w:styleId="439AAA4A95A34240B163AA4DCC022222">
-    <w:name w:val="439AAA4A95A34240B163AA4DCC022222"/>
-  </w:style>
-  <w:style w:type="paragraph" w:customStyle="1" w:styleId="9B94701D5927443FA2A3387DF5D5E336">
-    <w:name w:val="9B94701D5927443FA2A3387DF5D5E336"/>
-  </w:style>
-  <w:style w:type="paragraph" w:customStyle="1" w:styleId="896D967B1D2243E1A393A4AC70D3E095">
-    <w:name w:val="896D967B1D2243E1A393A4AC70D3E095"/>
-  </w:style>
-  <w:style w:type="paragraph" w:customStyle="1" w:styleId="41A88E2BE31A4F59986A591F44EC2A61">
-    <w:name w:val="41A88E2BE31A4F59986A591F44EC2A61"/>
-    <w:rsid w:val="000D2147"/>
-  </w:style>
-  <w:style w:type="paragraph" w:customStyle="1" w:styleId="449247DFCE2946BDA01B69A757F91683">
-    <w:name w:val="449247DFCE2946BDA01B69A757F91683"/>
-    <w:rsid w:val="000D2147"/>
-  </w:style>
-  <w:style w:type="paragraph" w:customStyle="1" w:styleId="AEA4DAFDDC2B42A7A1CEABB2F7F75456">
-    <w:name w:val="AEA4DAFDDC2B42A7A1CEABB2F7F75456"/>
-    <w:rsid w:val="000D2147"/>
-  </w:style>
-</w:styles>
-</file>
-
-<file path=word/glossary/webSettings.xml><?xml version="1.0" encoding="utf-8"?>
-<w:webSettings xmlns:mc="http://schemas.openxmlformats.org/markup-compatibility/2006" xmlns:r="http://schemas.openxmlformats.org/officeDocument/2006/relationships" xmlns:w="http://schemas.openxmlformats.org/wordprocessingml/2006/main" xmlns:w14="http://schemas.microsoft.com/office/word/2010/wordml" xmlns:w15="http://schemas.microsoft.com/office/word/2012/wordml" mc:Ignorable="w14 w15">
-  <w:optimizeForBrowser/>
-  <w:allowPNG/>
-</w:webSettings>
-</file>
-
 <file path=word/theme/theme1.xml><?xml version="1.0" encoding="utf-8"?>
 <a:theme xmlns:a="http://schemas.openxmlformats.org/drawingml/2006/main" name="Student Report">
   <a:themeElements>
@@ -9984,7 +9896,7 @@
 </file>
 
 <file path=customXml/itemProps3.xml><?xml version="1.0" encoding="utf-8"?>
-<ds:datastoreItem xmlns:ds="http://schemas.openxmlformats.org/officeDocument/2006/customXml" ds:itemID="{05483C58-DB5B-44A0-B6F6-DBB231322FB6}">
+<ds:datastoreItem xmlns:ds="http://schemas.openxmlformats.org/officeDocument/2006/customXml" ds:itemID="{49F0D7F1-8AA4-4014-A3E3-2F44F7BC335E}">
   <ds:schemaRefs>
     <ds:schemaRef ds:uri="http://schemas.openxmlformats.org/officeDocument/2006/bibliography"/>
   </ds:schemaRefs>

</xml_diff>